<commit_message>
Critical fixes and centralized config: Fixed datetime parsing bug, indentation error in dynamic exit, session VWAP filtering, and aligned all parameters to StrategyConfig for consistency between live algo and backtest
</commit_message>
<xml_diff>
--- a/Self/TradingAlgo.docx
+++ b/Self/TradingAlgo.docx
@@ -237,7 +237,7 @@
     <w:p>
       <w:r>
         <w:pict w14:anchorId="3AD94073">
-          <v:rect id="_x0000_i1025" style="width:0;height:1.5pt" o:hralign="center" o:hrstd="t" o:hrnoshade="t" o:hr="t" fillcolor="#ccc" stroked="f"/>
+          <v:rect id="_x0000_i1203" style="width:0;height:1.5pt" o:hralign="center" o:hrstd="t" o:hrnoshade="t" o:hr="t" fillcolor="#ccc" stroked="f"/>
         </w:pict>
       </w:r>
     </w:p>
@@ -259,7 +259,7 @@
     <w:p>
       <w:r>
         <w:pict w14:anchorId="3B8A60EE">
-          <v:rect id="_x0000_i1026" style="width:0;height:1.5pt" o:hralign="center" o:hrstd="t" o:hrnoshade="t" o:hr="t" fillcolor="#ccc" stroked="f"/>
+          <v:rect id="_x0000_i1205" style="width:0;height:1.5pt" o:hralign="center" o:hrstd="t" o:hrnoshade="t" o:hr="t" fillcolor="#ccc" stroked="f"/>
         </w:pict>
       </w:r>
     </w:p>
@@ -302,7 +302,7 @@
     <w:p>
       <w:r>
         <w:pict w14:anchorId="46B56C8B">
-          <v:rect id="_x0000_i1027" style="width:0;height:1.5pt" o:hralign="center" o:hrstd="t" o:hrnoshade="t" o:hr="t" fillcolor="#ccc" stroked="f"/>
+          <v:rect id="_x0000_i1249" style="width:0;height:1.5pt" o:hralign="center" o:hrstd="t" o:hrnoshade="t" o:hr="t" fillcolor="#ccc" stroked="f"/>
         </w:pict>
       </w:r>
     </w:p>
@@ -315,7 +315,15 @@
         <w:t>Problem:</w:t>
       </w:r>
       <w:r>
-        <w:t> Strategy logic duplicated between live trading script and backtest script, causing version drift when making changes to one but not the other.</w:t>
+        <w:t xml:space="preserve"> Strategy logic duplicated between live trading script and </w:t>
+      </w:r>
+      <w:proofErr w:type="spellStart"/>
+      <w:r>
+        <w:t>backtest</w:t>
+      </w:r>
+      <w:proofErr w:type="spellEnd"/>
+      <w:r>
+        <w:t xml:space="preserve"> script, causing version drift when making changes to one but not the other.</w:t>
       </w:r>
     </w:p>
     <w:p>
@@ -338,37 +346,85 @@
         </w:r>
       </w:hyperlink>
       <w:r>
-        <w:t> as a shared module containing ALL strategy logic. Both live trading and backtesting scripts now import from this single source of truth. Changes to entry/exit conditions automatically apply to both scripts, eliminating ~425 lines of duplicate code.</w:t>
+        <w:t xml:space="preserve"> as a shared module containing ALL strategy logic. Both live trading and </w:t>
+      </w:r>
+      <w:proofErr w:type="spellStart"/>
+      <w:r>
+        <w:t>backtesting</w:t>
+      </w:r>
+      <w:proofErr w:type="spellEnd"/>
+      <w:r>
+        <w:t xml:space="preserve"> scripts </w:t>
+      </w:r>
+      <w:proofErr w:type="gramStart"/>
+      <w:r>
+        <w:t>now import</w:t>
+      </w:r>
+      <w:proofErr w:type="gramEnd"/>
+      <w:r>
+        <w:t xml:space="preserve"> from this single source of truth. Changes to entry/exit conditions automatically apply to both scripts, eliminating ~425 lines of duplicate code.</w:t>
       </w:r>
     </w:p>
     <w:p>
       <w:r>
         <w:pict w14:anchorId="3911E16B">
-          <v:rect id="_x0000_i1028" style="width:0;height:1.5pt" o:hralign="center" o:hrstd="t" o:hrnoshade="t" o:hr="t" fillcolor="#ccc" stroked="f"/>
+          <v:rect id="_x0000_i1250" style="width:0;height:1.5pt" o:hralign="center" o:hrstd="t" o:hrnoshade="t" o:hr="t" fillcolor="#ccc" stroked="f"/>
         </w:pict>
       </w:r>
     </w:p>
     <w:p>
-      <w:r>
-        <w:rPr>
-          <w:b/>
-          <w:bCs/>
+      <w:pPr>
+        <w:rPr>
+          <w:highlight w:val="yellow"/>
+        </w:rPr>
+      </w:pPr>
+      <w:r>
+        <w:rPr>
+          <w:b/>
+          <w:bCs/>
+          <w:highlight w:val="yellow"/>
         </w:rPr>
         <w:t>Problem:</w:t>
       </w:r>
       <w:r>
-        <w:t> Backtest results didn't account for trading costs, making profit estimates unrealistic.</w:t>
-      </w:r>
-    </w:p>
-    <w:p>
-      <w:r>
-        <w:rPr>
-          <w:b/>
-          <w:bCs/>
+        <w:rPr>
+          <w:highlight w:val="yellow"/>
+        </w:rPr>
+        <w:t> </w:t>
+      </w:r>
+      <w:proofErr w:type="spellStart"/>
+      <w:r>
+        <w:rPr>
+          <w:highlight w:val="yellow"/>
+        </w:rPr>
+        <w:t>Backtest</w:t>
+      </w:r>
+      <w:proofErr w:type="spellEnd"/>
+      <w:r>
+        <w:rPr>
+          <w:highlight w:val="yellow"/>
+        </w:rPr>
+        <w:t xml:space="preserve"> results didn't account for trading costs, making profit estimates unrealistic.</w:t>
+      </w:r>
+    </w:p>
+    <w:p>
+      <w:pPr>
+        <w:rPr>
+          <w:highlight w:val="yellow"/>
+        </w:rPr>
+      </w:pPr>
+      <w:r>
+        <w:rPr>
+          <w:b/>
+          <w:bCs/>
+          <w:highlight w:val="yellow"/>
         </w:rPr>
         <w:t>Solution:</w:t>
       </w:r>
       <w:r>
+        <w:rPr>
+          <w:highlight w:val="yellow"/>
+        </w:rPr>
         <w:t> Implemented IBKR Fixed Pricing commission structure in the strategy module:</w:t>
       </w:r>
     </w:p>
@@ -378,8 +434,14 @@
           <w:ilvl w:val="0"/>
           <w:numId w:val="4"/>
         </w:numPr>
-      </w:pPr>
-      <w:r>
+        <w:rPr>
+          <w:highlight w:val="yellow"/>
+        </w:rPr>
+      </w:pPr>
+      <w:r>
+        <w:rPr>
+          <w:highlight w:val="yellow"/>
+        </w:rPr>
         <w:t>$0.005 per share base commission</w:t>
       </w:r>
     </w:p>
@@ -389,8 +451,14 @@
           <w:ilvl w:val="0"/>
           <w:numId w:val="4"/>
         </w:numPr>
-      </w:pPr>
-      <w:r>
+        <w:rPr>
+          <w:highlight w:val="yellow"/>
+        </w:rPr>
+      </w:pPr>
+      <w:r>
+        <w:rPr>
+          <w:highlight w:val="yellow"/>
+        </w:rPr>
         <w:t>$1.00 minimum per order</w:t>
       </w:r>
     </w:p>
@@ -400,11 +468,20 @@
           <w:ilvl w:val="0"/>
           <w:numId w:val="4"/>
         </w:numPr>
-      </w:pPr>
-      <w:r>
+        <w:rPr>
+          <w:highlight w:val="yellow"/>
+        </w:rPr>
+      </w:pPr>
+      <w:r>
+        <w:rPr>
+          <w:highlight w:val="yellow"/>
+        </w:rPr>
         <w:t>SEC fee (~$0.0278 per $1000) on sell orders</w:t>
       </w:r>
       <w:r>
+        <w:rPr>
+          <w:highlight w:val="yellow"/>
+        </w:rPr>
         <w:br/>
         <w:t>Both buy and sell commissions are tracked separately and deducted from P&amp;L calculations.</w:t>
       </w:r>
@@ -412,7 +489,7 @@
     <w:p>
       <w:r>
         <w:pict w14:anchorId="7E01A64D">
-          <v:rect id="_x0000_i1029" style="width:0;height:1.5pt" o:hralign="center" o:hrstd="t" o:hrnoshade="t" o:hr="t" fillcolor="#ccc" stroked="f"/>
+          <v:rect id="_x0000_i1251" style="width:0;height:1.5pt" o:hralign="center" o:hrstd="t" o:hrnoshade="t" o:hr="t" fillcolor="#ccc" stroked="f"/>
         </w:pict>
       </w:r>
     </w:p>
@@ -420,21 +497,27 @@
       <w:pPr>
         <w:rPr>
           <w:rFonts w:hint="eastAsia"/>
-        </w:rPr>
-      </w:pPr>
-      <w:r>
-        <w:rPr>
-          <w:b/>
-          <w:bCs/>
+          <w:highlight w:val="green"/>
+        </w:rPr>
+      </w:pPr>
+      <w:r>
+        <w:rPr>
+          <w:b/>
+          <w:bCs/>
+          <w:highlight w:val="green"/>
         </w:rPr>
         <w:t>Problem:</w:t>
       </w:r>
       <w:r>
+        <w:rPr>
+          <w:highlight w:val="green"/>
+        </w:rPr>
         <w:t> </w:t>
       </w:r>
       <w:r>
         <w:rPr>
           <w:rFonts w:hint="eastAsia"/>
+          <w:highlight w:val="green"/>
         </w:rPr>
         <w:t xml:space="preserve">Scanning for past 60 10s bars is not comprehensive enough, which results in a lot of false breakouts and noisy entries. </w:t>
       </w:r>
@@ -442,98 +525,485 @@
     <w:p>
       <w:pPr>
         <w:rPr>
+          <w:highlight w:val="green"/>
+        </w:rPr>
+      </w:pPr>
+      <w:r>
+        <w:rPr>
+          <w:b/>
+          <w:bCs/>
+          <w:highlight w:val="green"/>
+        </w:rPr>
+        <w:t>Solution:</w:t>
+      </w:r>
+      <w:r>
+        <w:rPr>
+          <w:highlight w:val="green"/>
+        </w:rPr>
+        <w:t xml:space="preserve"> Increased </w:t>
+      </w:r>
+      <w:r>
+        <w:rPr>
           <w:rFonts w:hint="eastAsia"/>
-        </w:rPr>
-      </w:pPr>
-      <w:r>
-        <w:rPr>
-          <w:b/>
-          <w:bCs/>
+          <w:highlight w:val="green"/>
+        </w:rPr>
+        <w:t xml:space="preserve">number of bars to </w:t>
+      </w:r>
+      <w:r>
+        <w:rPr>
+          <w:rFonts w:hint="eastAsia"/>
+          <w:highlight w:val="green"/>
+        </w:rPr>
+        <w:t>180</w:t>
+      </w:r>
+      <w:r>
+        <w:rPr>
+          <w:rFonts w:hint="eastAsia"/>
+          <w:highlight w:val="green"/>
+        </w:rPr>
+        <w:t xml:space="preserve">, spans past </w:t>
+      </w:r>
+      <w:r>
+        <w:rPr>
+          <w:rFonts w:hint="eastAsia"/>
+          <w:highlight w:val="green"/>
+        </w:rPr>
+        <w:t>3</w:t>
+      </w:r>
+      <w:r>
+        <w:rPr>
+          <w:rFonts w:hint="eastAsia"/>
+          <w:highlight w:val="green"/>
+        </w:rPr>
+        <w:t>0 minutes. Breakouts are now more meaningful.</w:t>
+      </w:r>
+    </w:p>
+    <w:p>
+      <w:pPr>
+        <w:rPr>
+          <w:highlight w:val="green"/>
+        </w:rPr>
+      </w:pPr>
+      <w:r>
+        <w:rPr>
+          <w:highlight w:val="green"/>
+        </w:rPr>
+        <w:pict w14:anchorId="6DD59E2A">
+          <v:rect id="_x0000_i1262" style="width:0;height:1.5pt" o:hralign="center" o:hrstd="t" o:hrnoshade="t" o:hr="t" fillcolor="#ccc" stroked="f"/>
+        </w:pict>
+      </w:r>
+    </w:p>
+    <w:p>
+      <w:pPr>
+        <w:rPr>
+          <w:highlight w:val="green"/>
+        </w:rPr>
+      </w:pPr>
+      <w:r>
+        <w:rPr>
+          <w:b/>
+          <w:bCs/>
+          <w:highlight w:val="green"/>
+        </w:rPr>
+        <w:t>Problem:</w:t>
+      </w:r>
+      <w:r>
+        <w:rPr>
+          <w:highlight w:val="green"/>
+        </w:rPr>
+        <w:t> </w:t>
+      </w:r>
+      <w:r>
+        <w:rPr>
+          <w:rFonts w:hint="eastAsia"/>
+          <w:highlight w:val="green"/>
+        </w:rPr>
+        <w:t xml:space="preserve">Breakouts are now more meaningful, but less relevant. </w:t>
+      </w:r>
+      <w:r>
+        <w:rPr>
+          <w:highlight w:val="green"/>
+        </w:rPr>
+        <w:t>Low win rate (0-30%) with excessive overtrading - strategy generated 25+ trades per day on single stocks, many hitting stop loss immediately during mid-surge entries.</w:t>
+      </w:r>
+    </w:p>
+    <w:p>
+      <w:pPr>
+        <w:rPr>
+          <w:highlight w:val="green"/>
+        </w:rPr>
+      </w:pPr>
+      <w:r>
+        <w:rPr>
+          <w:highlight w:val="green"/>
+        </w:rPr>
+        <w:lastRenderedPageBreak/>
+        <w:drawing>
+          <wp:anchor distT="0" distB="0" distL="114300" distR="114300" simplePos="0" relativeHeight="251659264" behindDoc="1" locked="0" layoutInCell="1" allowOverlap="1" wp14:anchorId="10C622F1" wp14:editId="1C37421B">
+            <wp:simplePos x="0" y="0"/>
+            <wp:positionH relativeFrom="margin">
+              <wp:align>center</wp:align>
+            </wp:positionH>
+            <wp:positionV relativeFrom="paragraph">
+              <wp:posOffset>324213</wp:posOffset>
+            </wp:positionV>
+            <wp:extent cx="2122170" cy="1625600"/>
+            <wp:effectExtent l="0" t="0" r="0" b="0"/>
+            <wp:wrapTopAndBottom/>
+            <wp:docPr id="656056033" name="Picture 1" descr="A screen shot of a graph&#10;&#10;AI-generated content may be incorrect."/>
+            <wp:cNvGraphicFramePr>
+              <a:graphicFrameLocks xmlns:a="http://schemas.openxmlformats.org/drawingml/2006/main" noChangeAspect="1"/>
+            </wp:cNvGraphicFramePr>
+            <a:graphic xmlns:a="http://schemas.openxmlformats.org/drawingml/2006/main">
+              <a:graphicData uri="http://schemas.openxmlformats.org/drawingml/2006/picture">
+                <pic:pic xmlns:pic="http://schemas.openxmlformats.org/drawingml/2006/picture">
+                  <pic:nvPicPr>
+                    <pic:cNvPr id="656056033" name="Picture 1" descr="A screen shot of a graph&#10;&#10;AI-generated content may be incorrect."/>
+                    <pic:cNvPicPr/>
+                  </pic:nvPicPr>
+                  <pic:blipFill>
+                    <a:blip r:embed="rId7" cstate="print">
+                      <a:extLst>
+                        <a:ext uri="{28A0092B-C50C-407E-A947-70E740481C1C}">
+                          <a14:useLocalDpi xmlns:a14="http://schemas.microsoft.com/office/drawing/2010/main" val="0"/>
+                        </a:ext>
+                      </a:extLst>
+                    </a:blip>
+                    <a:stretch>
+                      <a:fillRect/>
+                    </a:stretch>
+                  </pic:blipFill>
+                  <pic:spPr>
+                    <a:xfrm>
+                      <a:off x="0" y="0"/>
+                      <a:ext cx="2122170" cy="1625600"/>
+                    </a:xfrm>
+                    <a:prstGeom prst="rect">
+                      <a:avLst/>
+                    </a:prstGeom>
+                  </pic:spPr>
+                </pic:pic>
+              </a:graphicData>
+            </a:graphic>
+            <wp14:sizeRelH relativeFrom="margin">
+              <wp14:pctWidth>0</wp14:pctWidth>
+            </wp14:sizeRelH>
+            <wp14:sizeRelV relativeFrom="margin">
+              <wp14:pctHeight>0</wp14:pctHeight>
+            </wp14:sizeRelV>
+          </wp:anchor>
+        </w:drawing>
+      </w:r>
+    </w:p>
+    <w:p>
+      <w:pPr>
+        <w:rPr>
+          <w:rFonts w:hint="eastAsia"/>
+        </w:rPr>
+      </w:pPr>
+      <w:r>
+        <w:rPr>
+          <w:b/>
+          <w:bCs/>
+          <w:highlight w:val="green"/>
         </w:rPr>
         <w:t>Solution:</w:t>
       </w:r>
       <w:r>
-        <w:t xml:space="preserve"> Increased </w:t>
-      </w:r>
-      <w:r>
-        <w:rPr>
-          <w:rFonts w:hint="eastAsia"/>
-        </w:rPr>
-        <w:t>number of bars to 90, spans past 10 minutes. Breakouts are now more meaningful.</w:t>
-      </w:r>
-    </w:p>
-    <w:p>
-      <w:r>
-        <w:pict w14:anchorId="124026D8">
-          <v:rect id="_x0000_i1034" style="width:0;height:1.5pt" o:hralign="center" o:hrstd="t" o:hrnoshade="t" o:hr="t" fillcolor="#ccc" stroked="f"/>
+        <w:rPr>
+          <w:highlight w:val="green"/>
+        </w:rPr>
+        <w:t> Switched pattern detection from 10-second bars to 1-minute bars. Changed </w:t>
+      </w:r>
+      <w:hyperlink r:id="rId8" w:history="1">
+        <w:r>
+          <w:rPr>
+            <w:rStyle w:val="Hyperlink"/>
+            <w:highlight w:val="green"/>
+          </w:rPr>
+          <w:t>PATTERN_LOOKBACK_BARS</w:t>
+        </w:r>
+      </w:hyperlink>
+      <w:r>
+        <w:rPr>
+          <w:highlight w:val="green"/>
+        </w:rPr>
+        <w:t xml:space="preserve"> from 90 (15 min on 10-sec) to 30 bars (30 min on 1-min timeframe). Increased minimum pullback requirement from 2% to 3%. This </w:t>
+      </w:r>
+      <w:proofErr w:type="gramStart"/>
+      <w:r>
+        <w:rPr>
+          <w:highlight w:val="green"/>
+        </w:rPr>
+        <w:t>filters out</w:t>
+      </w:r>
+      <w:proofErr w:type="gramEnd"/>
+      <w:r>
+        <w:rPr>
+          <w:highlight w:val="green"/>
+        </w:rPr>
+        <w:t xml:space="preserve"> micro-patterns and noise during parabolic moves, reducing trade frequency to 3-5 quality trades per day while avoiding entries during vertical surges.</w:t>
+      </w:r>
+    </w:p>
+    <w:p>
+      <w:r>
+        <w:pict w14:anchorId="0C54055C">
+          <v:rect id="_x0000_i1255" style="width:0;height:1.5pt" o:hralign="center" o:hrstd="t" o:hrnoshade="t" o:hr="t" fillcolor="#ccc" stroked="f"/>
         </w:pict>
       </w:r>
-      <w:r>
-        <w:rPr>
-          <w:b/>
-          <w:bCs/>
-        </w:rPr>
-        <w:t xml:space="preserve"> </w:t>
-      </w:r>
-      <w:r>
-        <w:rPr>
-          <w:b/>
-          <w:bCs/>
+    </w:p>
+    <w:p>
+      <w:pPr>
+        <w:rPr>
+          <w:highlight w:val="cyan"/>
+        </w:rPr>
+      </w:pPr>
+      <w:r>
+        <w:rPr>
+          <w:b/>
+          <w:bCs/>
+          <w:highlight w:val="cyan"/>
         </w:rPr>
         <w:t>Problem:</w:t>
       </w:r>
       <w:r>
-        <w:t> Hard 15% take profit was too rigid - it prevented capturing huge potential profits in extremely volatile momentum stocks while also exiting too late on smaller moves.</w:t>
-      </w:r>
-    </w:p>
-    <w:p>
-      <w:r>
-        <w:rPr>
-          <w:b/>
-          <w:bCs/>
+        <w:rPr>
+          <w:highlight w:val="cyan"/>
+        </w:rPr>
+        <w:t xml:space="preserve"> Structural stop losses based on pullback </w:t>
+      </w:r>
+      <w:proofErr w:type="gramStart"/>
+      <w:r>
+        <w:rPr>
+          <w:highlight w:val="cyan"/>
+        </w:rPr>
+        <w:t>lows</w:t>
+      </w:r>
+      <w:proofErr w:type="gramEnd"/>
+      <w:r>
+        <w:rPr>
+          <w:highlight w:val="cyan"/>
+        </w:rPr>
+        <w:t xml:space="preserve"> could sometimes be excessively wide (15-20% risk), creating unacceptable risk on a $500 account.</w:t>
+      </w:r>
+    </w:p>
+    <w:p>
+      <w:pPr>
+        <w:rPr>
+          <w:highlight w:val="cyan"/>
+        </w:rPr>
+      </w:pPr>
+      <w:r>
+        <w:rPr>
+          <w:b/>
+          <w:bCs/>
+          <w:highlight w:val="cyan"/>
         </w:rPr>
         <w:t>Solution:</w:t>
       </w:r>
       <w:r>
-        <w:t> Increased profit target to 20% and implemented a 5% trailing stop from the highest high. This captures larger trends (up to 20%) while protecting gains with dynamic trailing. If price drops 5% from peak at any point, position exits automatically.</w:t>
-      </w:r>
-    </w:p>
-    <w:p>
-      <w:r>
-        <w:pict w14:anchorId="0C54055C">
-          <v:rect id="_x0000_i1036" style="width:0;height:1.5pt" o:hralign="center" o:hrstd="t" o:hrnoshade="t" o:hr="t" fillcolor="#ccc" stroked="f"/>
+        <w:rPr>
+          <w:highlight w:val="cyan"/>
+        </w:rPr>
+        <w:t xml:space="preserve"> Added a 10% maximum </w:t>
+      </w:r>
+      <w:proofErr w:type="gramStart"/>
+      <w:r>
+        <w:rPr>
+          <w:highlight w:val="cyan"/>
+        </w:rPr>
+        <w:t>stop loss</w:t>
+      </w:r>
+      <w:proofErr w:type="gramEnd"/>
+      <w:r>
+        <w:rPr>
+          <w:highlight w:val="cyan"/>
+        </w:rPr>
+        <w:t xml:space="preserve"> cap. The system now uses whichever is tighter: the structural pullback low OR 10% below entry. This respects pattern structure when possible while enforcing a hard risk limit.</w:t>
+      </w:r>
+    </w:p>
+    <w:p>
+      <w:pPr>
+        <w:rPr>
+          <w:highlight w:val="cyan"/>
+        </w:rPr>
+      </w:pPr>
+      <w:r>
+        <w:rPr>
+          <w:highlight w:val="cyan"/>
+        </w:rPr>
+        <w:pict w14:anchorId="7922D6A4">
+          <v:rect id="_x0000_i1266" style="width:0;height:1.5pt" o:hralign="center" o:hrstd="t" o:hrnoshade="t" o:hr="t" fillcolor="#ccc" stroked="f"/>
         </w:pict>
       </w:r>
     </w:p>
     <w:p>
-      <w:r>
-        <w:rPr>
-          <w:b/>
-          <w:bCs/>
-        </w:rPr>
-        <w:lastRenderedPageBreak/>
+      <w:pPr>
+        <w:rPr>
+          <w:highlight w:val="cyan"/>
+        </w:rPr>
+      </w:pPr>
+      <w:r>
+        <w:rPr>
+          <w:b/>
+          <w:bCs/>
+          <w:highlight w:val="cyan"/>
+        </w:rPr>
         <w:t>Problem:</w:t>
       </w:r>
       <w:r>
-        <w:t> Structural stop losses based on pullback lows could sometimes be excessively wide (15-20% risk), creating unacceptable risk on a $500 account.</w:t>
-      </w:r>
-    </w:p>
-    <w:p>
-      <w:r>
-        <w:rPr>
-          <w:b/>
-          <w:bCs/>
+        <w:rPr>
+          <w:highlight w:val="cyan"/>
+        </w:rPr>
+        <w:t xml:space="preserve"> Stop loss placed exactly at pullback low caused premature exits from minor wicks below support, even when overall structure remained intact. Additionally, some setups had </w:t>
+      </w:r>
+      <w:proofErr w:type="gramStart"/>
+      <w:r>
+        <w:rPr>
+          <w:highlight w:val="cyan"/>
+        </w:rPr>
+        <w:t>stop</w:t>
+      </w:r>
+      <w:proofErr w:type="gramEnd"/>
+      <w:r>
+        <w:rPr>
+          <w:highlight w:val="cyan"/>
+        </w:rPr>
+        <w:t xml:space="preserve"> loss too close to entry (&lt;2%), creating poor risk/reward ratios.</w:t>
+      </w:r>
+    </w:p>
+    <w:p>
+      <w:r>
+        <w:rPr>
+          <w:b/>
+          <w:bCs/>
+          <w:highlight w:val="cyan"/>
         </w:rPr>
         <w:t>Solution:</w:t>
       </w:r>
       <w:r>
-        <w:t> Added a 10% maximum stop loss cap. The system now uses whichever is tighter: the structural pullback low OR 10% below entry. This respects pattern structure when possible while enforcing a hard risk limit.</w:t>
+        <w:rPr>
+          <w:highlight w:val="cyan"/>
+        </w:rPr>
+        <w:t xml:space="preserve"> Added 1% buffer below pullback low (multiplies by 0.99) and enforced minimum 2% stop distance validation. </w:t>
+      </w:r>
+      <w:proofErr w:type="gramStart"/>
+      <w:r>
+        <w:rPr>
+          <w:highlight w:val="cyan"/>
+        </w:rPr>
+        <w:t>Setups</w:t>
+      </w:r>
+      <w:proofErr w:type="gramEnd"/>
+      <w:r>
+        <w:rPr>
+          <w:highlight w:val="cyan"/>
+        </w:rPr>
+        <w:t xml:space="preserve"> with stops closer than 2% are now rejected. This gives trades room to breathe through normal volatility while maintaining structural support-based stops. Formula: </w:t>
+      </w:r>
+      <w:proofErr w:type="spellStart"/>
+      <w:r>
+        <w:rPr>
+          <w:highlight w:val="cyan"/>
+        </w:rPr>
+        <w:fldChar w:fldCharType="begin"/>
+      </w:r>
+      <w:r>
+        <w:rPr>
+          <w:highlight w:val="cyan"/>
+        </w:rPr>
+        <w:instrText>HYPERLINK "vscode-file://vscode-app/c:/Users/china/AppData/Local/Programs/Microsoft%20VS%20Code/resources/app/out/vs/code/electron-browser/workbench/workbench.html" \o ""</w:instrText>
+      </w:r>
+      <w:r>
+        <w:rPr>
+          <w:highlight w:val="cyan"/>
+        </w:rPr>
+      </w:r>
+      <w:r>
+        <w:rPr>
+          <w:highlight w:val="cyan"/>
+        </w:rPr>
+        <w:fldChar w:fldCharType="separate"/>
+      </w:r>
+      <w:r>
+        <w:rPr>
+          <w:rStyle w:val="Hyperlink"/>
+          <w:highlight w:val="cyan"/>
+        </w:rPr>
+        <w:t>stop_price</w:t>
+      </w:r>
+      <w:proofErr w:type="spellEnd"/>
+      <w:r>
+        <w:rPr>
+          <w:rStyle w:val="Hyperlink"/>
+          <w:highlight w:val="cyan"/>
+        </w:rPr>
+        <w:t xml:space="preserve"> = round(</w:t>
+      </w:r>
+      <w:proofErr w:type="spellStart"/>
+      <w:r>
+        <w:rPr>
+          <w:rStyle w:val="Hyperlink"/>
+          <w:highlight w:val="cyan"/>
+        </w:rPr>
+        <w:t>pullback_low</w:t>
+      </w:r>
+      <w:proofErr w:type="spellEnd"/>
+      <w:r>
+        <w:rPr>
+          <w:rStyle w:val="Hyperlink"/>
+          <w:highlight w:val="cyan"/>
+        </w:rPr>
+        <w:t xml:space="preserve"> * 0.99, 2)</w:t>
+      </w:r>
+      <w:r>
+        <w:rPr>
+          <w:highlight w:val="cyan"/>
+        </w:rPr>
+        <w:fldChar w:fldCharType="end"/>
+      </w:r>
+      <w:r>
+        <w:rPr>
+          <w:highlight w:val="cyan"/>
+        </w:rPr>
+        <w:t> with validation </w:t>
+      </w:r>
+      <w:hyperlink r:id="rId9" w:history="1">
+        <w:r>
+          <w:rPr>
+            <w:rStyle w:val="Hyperlink"/>
+            <w:highlight w:val="cyan"/>
+          </w:rPr>
+          <w:t xml:space="preserve">if </w:t>
+        </w:r>
+        <w:proofErr w:type="spellStart"/>
+        <w:r>
+          <w:rPr>
+            <w:rStyle w:val="Hyperlink"/>
+            <w:highlight w:val="cyan"/>
+          </w:rPr>
+          <w:t>stop_distance_pct</w:t>
+        </w:r>
+        <w:proofErr w:type="spellEnd"/>
+        <w:r>
+          <w:rPr>
+            <w:rStyle w:val="Hyperlink"/>
+            <w:highlight w:val="cyan"/>
+          </w:rPr>
+          <w:t xml:space="preserve"> &lt; 0.02: reject trade</w:t>
+        </w:r>
+      </w:hyperlink>
+      <w:r>
+        <w:rPr>
+          <w:highlight w:val="cyan"/>
+        </w:rPr>
+        <w:t>.</w:t>
       </w:r>
     </w:p>
     <w:p>
       <w:r>
         <w:pict w14:anchorId="1702B74E">
-          <v:rect id="_x0000_i1031" style="width:0;height:1.5pt" o:hralign="center" o:hrstd="t" o:hrnoshade="t" o:hr="t" fillcolor="#ccc" stroked="f"/>
+          <v:rect id="_x0000_i1252" style="width:0;height:1.5pt" o:hralign="center" o:hrstd="t" o:hrnoshade="t" o:hr="t" fillcolor="#ccc" stroked="f"/>
         </w:pict>
       </w:r>
     </w:p>
@@ -566,6 +1036,7 @@
         </w:numPr>
       </w:pPr>
       <w:r>
+        <w:lastRenderedPageBreak/>
         <w:t>Changed IBKR data request from RTH=1 (regular hours only) to RTH=0 (all hours)</w:t>
       </w:r>
     </w:p>
@@ -577,7 +1048,15 @@
         </w:numPr>
       </w:pPr>
       <w:r>
-        <w:t>Removed time filter that skipped pre-market hours in backtest logic</w:t>
+        <w:t xml:space="preserve">Removed time filter that skipped pre-market hours in </w:t>
+      </w:r>
+      <w:proofErr w:type="spellStart"/>
+      <w:r>
+        <w:t>backtest</w:t>
+      </w:r>
+      <w:proofErr w:type="spellEnd"/>
+      <w:r>
+        <w:t xml:space="preserve"> logic</w:t>
       </w:r>
     </w:p>
     <w:p>
@@ -593,8 +1072,8 @@
     </w:p>
     <w:p>
       <w:r>
-        <w:pict w14:anchorId="5E3EDBBD">
-          <v:rect id="_x0000_i1032" style="width:0;height:1.5pt" o:hralign="center" o:hrstd="t" o:hrnoshade="t" o:hr="t" fillcolor="#ccc" stroked="f"/>
+        <w:pict w14:anchorId="1AA2D92D">
+          <v:rect id="_x0000_i1256" style="width:0;height:1.5pt" o:hralign="center" o:hrstd="t" o:hrnoshade="t" o:hr="t" fillcolor="#ccc" stroked="f"/>
         </w:pict>
       </w:r>
     </w:p>
@@ -607,7 +1086,7 @@
         <w:t>Problem:</w:t>
       </w:r>
       <w:r>
-        <w:t> With pre-market inclusion, many small false breakouts on minor noise created excessive small losses (7-10 losing trades per day on some stocks).</w:t>
+        <w:t> VWAP calculation included 6.5 hours of historical data (390 bars), causing stale values in afternoon trades. Price could be clearly below current conditions but still "above VWAP" due to morning data weight. Additionally, VWAP jumped dramatically at 9:30 AM market open due to sudden volume influx overwhelming thin pre-market data.</w:t>
       </w:r>
     </w:p>
     <w:p>
@@ -619,18 +1098,109 @@
         <w:t>Solution:</w:t>
       </w:r>
       <w:r>
-        <w:t> Increased </w:t>
-      </w:r>
-      <w:hyperlink r:id="rId7" w:history="1">
-        <w:r>
-          <w:rPr>
-            <w:rStyle w:val="Hyperlink"/>
-          </w:rPr>
-          <w:t>PATTERN_LOOKBACK_BARS</w:t>
-        </w:r>
-      </w:hyperlink>
-      <w:r>
-        <w:t> from 90 to 180 bars (from 15 minutes to 30 minutes). This requires patterns to be part of larger, more significant price structures rather than 5-10 minute noise, filtering out low-quality setups while preserving major trend entries.</w:t>
+        <w:t> Implemented session VWAP that resets at 9:30 AM market open. Pre-market hours use local pre-market VWAP, but from 9:30 AM onwards, VWAP calculates only from 9:30 AM bars forward (ignoring pre-market). This matches standard trading platform behavior and eliminates afternoon entries when price is below current session VWAP but above all-day average.</w:t>
+      </w:r>
+    </w:p>
+    <w:p>
+      <w:r>
+        <w:pict w14:anchorId="6E8185AB">
+          <v:rect id="_x0000_i1258" style="width:0;height:1.5pt" o:hralign="center" o:hrstd="t" o:hrnoshade="t" o:hr="t" fillcolor="#ccc" stroked="f"/>
+        </w:pict>
+      </w:r>
+    </w:p>
+    <w:p>
+      <w:r>
+        <w:rPr>
+          <w:b/>
+          <w:bCs/>
+        </w:rPr>
+        <w:t>Problem:</w:t>
+      </w:r>
+      <w:r>
+        <w:t> </w:t>
+      </w:r>
+      <w:proofErr w:type="gramStart"/>
+      <w:r>
+        <w:t>Single-symbol</w:t>
+      </w:r>
+      <w:proofErr w:type="gramEnd"/>
+      <w:r>
+        <w:t xml:space="preserve"> </w:t>
+      </w:r>
+      <w:proofErr w:type="spellStart"/>
+      <w:r>
+        <w:t>backtesting</w:t>
+      </w:r>
+      <w:proofErr w:type="spellEnd"/>
+      <w:r>
+        <w:t xml:space="preserve"> required running the script multiple times to test portfolio performance across different stocks, making it tedious to analyze strategy effectiveness on diverse market conditions.</w:t>
+      </w:r>
+    </w:p>
+    <w:p>
+      <w:r>
+        <w:rPr>
+          <w:b/>
+          <w:bCs/>
+        </w:rPr>
+        <w:t>Solution:</w:t>
+      </w:r>
+      <w:r>
+        <w:t xml:space="preserve"> Implemented multi-symbol </w:t>
+      </w:r>
+      <w:proofErr w:type="spellStart"/>
+      <w:r>
+        <w:t>backtesting</w:t>
+      </w:r>
+      <w:proofErr w:type="spellEnd"/>
+      <w:r>
+        <w:t xml:space="preserve"> capability allowing up to 3 symbols in a single run (e.g., "AAPL, TSLA, NVDA"). System runs independent </w:t>
+      </w:r>
+      <w:proofErr w:type="spellStart"/>
+      <w:r>
+        <w:t>backtests</w:t>
+      </w:r>
+      <w:proofErr w:type="spellEnd"/>
+      <w:r>
+        <w:t xml:space="preserve"> for each symbol with separate $500 capital, then aggregates results showing combined P&amp;L, overall win rate, profit factor, and per-symbol breakdown table. Displays all trades in unified view with symbol column for easy analysis.</w:t>
+      </w:r>
+    </w:p>
+    <w:p>
+      <w:r>
+        <w:pict w14:anchorId="79F1F1FF">
+          <v:rect id="_x0000_i1259" style="width:0;height:1.5pt" o:hralign="center" o:hrstd="t" o:hrnoshade="t" o:hr="t" fillcolor="#ccc" stroked="f"/>
+        </w:pict>
+      </w:r>
+    </w:p>
+    <w:p>
+      <w:r>
+        <w:rPr>
+          <w:b/>
+          <w:bCs/>
+        </w:rPr>
+        <w:t>Problem:</w:t>
+      </w:r>
+      <w:r>
+        <w:t> Pre-market trading was disabled, missing significant momentum moves on gapper stocks that make their biggest moves between 4:00-9:30 AM before regular market open.</w:t>
+      </w:r>
+    </w:p>
+    <w:p>
+      <w:r>
+        <w:rPr>
+          <w:b/>
+          <w:bCs/>
+        </w:rPr>
+        <w:t>Solution:</w:t>
+      </w:r>
+      <w:r>
+        <w:t> Enabled pre-market trading by changing IBKR data request parameter from RTH=1 (regular hours only) to RTH=0 (extended hours</w:t>
+      </w:r>
+      <w:proofErr w:type="gramStart"/>
+      <w:r>
+        <w:t>), and</w:t>
+      </w:r>
+      <w:proofErr w:type="gramEnd"/>
+      <w:r>
+        <w:t xml:space="preserve"> removed time filters blocking pre-market hours. Strategy now trades from 4:00 AM to 4:00 PM EST. Pre-market uses local VWAP, regular hours use session VWAP from 9:30 AM onwards, preventing data mixing issues between sessions.</w:t>
       </w:r>
     </w:p>
     <w:p/>
@@ -1940,7 +2510,6 @@
   <w:style w:type="character" w:default="1" w:styleId="DefaultParagraphFont">
     <w:name w:val="Default Paragraph Font"/>
     <w:uiPriority w:val="1"/>
-    <w:semiHidden/>
     <w:unhideWhenUsed/>
   </w:style>
   <w:style w:type="table" w:default="1" w:styleId="TableNormal">

</xml_diff>

<commit_message>
Fix dynamic exit monitoring: Add bracket order tracking, debug logging, and bar data validation
</commit_message>
<xml_diff>
--- a/Self/TradingAlgo.docx
+++ b/Self/TradingAlgo.docx
@@ -191,53 +191,46 @@
       </w:r>
     </w:p>
     <w:p>
-      <w:pPr>
-        <w:numPr>
-          <w:ilvl w:val="0"/>
-          <w:numId w:val="3"/>
-        </w:numPr>
-      </w:pPr>
-      <w:r>
-        <w:t>Stop loss at structural pullback low (capped at 10% max)</w:t>
-      </w:r>
-    </w:p>
-    <w:p>
-      <w:pPr>
-        <w:numPr>
-          <w:ilvl w:val="0"/>
-          <w:numId w:val="3"/>
-        </w:numPr>
-      </w:pPr>
-      <w:r>
-        <w:t>20% profit target (hard cap)</w:t>
-      </w:r>
-    </w:p>
-    <w:p>
-      <w:pPr>
-        <w:numPr>
-          <w:ilvl w:val="0"/>
-          <w:numId w:val="3"/>
-        </w:numPr>
-      </w:pPr>
-      <w:r>
-        <w:t>5% trailing stop from highest high since entry</w:t>
-      </w:r>
-    </w:p>
-    <w:p>
-      <w:pPr>
-        <w:numPr>
-          <w:ilvl w:val="0"/>
-          <w:numId w:val="3"/>
-        </w:numPr>
-      </w:pPr>
-      <w:r>
-        <w:t>End of day exit at 3:50 PM EST</w:t>
-      </w:r>
-    </w:p>
-    <w:p>
+      <w:r>
+        <w:drawing>
+          <wp:inline distT="0" distB="0" distL="0" distR="0" wp14:anchorId="2FD8EB91" wp14:editId="4608EED6">
+            <wp:extent cx="3069771" cy="3109455"/>
+            <wp:effectExtent l="0" t="0" r="0" b="0"/>
+            <wp:docPr id="1977516743" name="Picture 1" descr="A black screen with white text&#10;&#10;AI-generated content may be incorrect."/>
+            <wp:cNvGraphicFramePr>
+              <a:graphicFrameLocks xmlns:a="http://schemas.openxmlformats.org/drawingml/2006/main" noChangeAspect="1"/>
+            </wp:cNvGraphicFramePr>
+            <a:graphic xmlns:a="http://schemas.openxmlformats.org/drawingml/2006/main">
+              <a:graphicData uri="http://schemas.openxmlformats.org/drawingml/2006/picture">
+                <pic:pic xmlns:pic="http://schemas.openxmlformats.org/drawingml/2006/picture">
+                  <pic:nvPicPr>
+                    <pic:cNvPr id="1977516743" name="Picture 1" descr="A black screen with white text&#10;&#10;AI-generated content may be incorrect."/>
+                    <pic:cNvPicPr/>
+                  </pic:nvPicPr>
+                  <pic:blipFill>
+                    <a:blip r:embed="rId5"/>
+                    <a:stretch>
+                      <a:fillRect/>
+                    </a:stretch>
+                  </pic:blipFill>
+                  <pic:spPr>
+                    <a:xfrm>
+                      <a:off x="0" y="0"/>
+                      <a:ext cx="3082002" cy="3121844"/>
+                    </a:xfrm>
+                    <a:prstGeom prst="rect">
+                      <a:avLst/>
+                    </a:prstGeom>
+                  </pic:spPr>
+                </pic:pic>
+              </a:graphicData>
+            </a:graphic>
+          </wp:inline>
+        </w:drawing>
+      </w:r>
       <w:r>
         <w:pict w14:anchorId="3AD94073">
-          <v:rect id="_x0000_i1203" style="width:0;height:1.5pt" o:hralign="center" o:hrstd="t" o:hrnoshade="t" o:hr="t" fillcolor="#ccc" stroked="f"/>
+          <v:rect id="_x0000_i1025" style="width:0;height:1.5pt" o:hralign="center" o:hrstd="t" o:hrnoshade="t" o:hr="t" fillcolor="#ccc" stroked="f"/>
         </w:pict>
       </w:r>
     </w:p>
@@ -253,13 +246,14 @@
           <w:b/>
           <w:bCs/>
         </w:rPr>
+        <w:lastRenderedPageBreak/>
         <w:t>Problem-Solving Development History</w:t>
       </w:r>
     </w:p>
     <w:p>
       <w:r>
         <w:pict w14:anchorId="3B8A60EE">
-          <v:rect id="_x0000_i1205" style="width:0;height:1.5pt" o:hralign="center" o:hrstd="t" o:hrnoshade="t" o:hr="t" fillcolor="#ccc" stroked="f"/>
+          <v:rect id="_x0000_i1026" style="width:0;height:1.5pt" o:hralign="center" o:hrstd="t" o:hrnoshade="t" o:hr="t" fillcolor="#ccc" stroked="f"/>
         </w:pict>
       </w:r>
     </w:p>
@@ -281,13 +275,12 @@
           <w:b/>
           <w:bCs/>
         </w:rPr>
-        <w:lastRenderedPageBreak/>
         <w:t>Solution:</w:t>
       </w:r>
       <w:r>
         <w:t> Created </w:t>
       </w:r>
-      <w:hyperlink r:id="rId5" w:history="1">
+      <w:hyperlink r:id="rId6" w:history="1">
         <w:r>
           <w:rPr>
             <w:rStyle w:val="Hyperlink"/>
@@ -302,7 +295,7 @@
     <w:p>
       <w:r>
         <w:pict w14:anchorId="46B56C8B">
-          <v:rect id="_x0000_i1249" style="width:0;height:1.5pt" o:hralign="center" o:hrstd="t" o:hrnoshade="t" o:hr="t" fillcolor="#ccc" stroked="f"/>
+          <v:rect id="_x0000_i1027" style="width:0;height:1.5pt" o:hralign="center" o:hrstd="t" o:hrnoshade="t" o:hr="t" fillcolor="#ccc" stroked="f"/>
         </w:pict>
       </w:r>
     </w:p>
@@ -337,7 +330,7 @@
       <w:r>
         <w:t> Created </w:t>
       </w:r>
-      <w:hyperlink r:id="rId6" w:history="1">
+      <w:hyperlink r:id="rId7" w:history="1">
         <w:r>
           <w:rPr>
             <w:rStyle w:val="Hyperlink"/>
@@ -368,7 +361,7 @@
     <w:p>
       <w:r>
         <w:pict w14:anchorId="3911E16B">
-          <v:rect id="_x0000_i1250" style="width:0;height:1.5pt" o:hralign="center" o:hrstd="t" o:hrnoshade="t" o:hr="t" fillcolor="#ccc" stroked="f"/>
+          <v:rect id="_x0000_i1028" style="width:0;height:1.5pt" o:hralign="center" o:hrstd="t" o:hrnoshade="t" o:hr="t" fillcolor="#ccc" stroked="f"/>
         </w:pict>
       </w:r>
     </w:p>
@@ -489,155 +482,155 @@
     <w:p>
       <w:r>
         <w:pict w14:anchorId="7E01A64D">
-          <v:rect id="_x0000_i1251" style="width:0;height:1.5pt" o:hralign="center" o:hrstd="t" o:hrnoshade="t" o:hr="t" fillcolor="#ccc" stroked="f"/>
+          <v:rect id="_x0000_i1029" style="width:0;height:1.5pt" o:hralign="center" o:hrstd="t" o:hrnoshade="t" o:hr="t" fillcolor="#ccc" stroked="f"/>
         </w:pict>
       </w:r>
     </w:p>
     <w:p>
       <w:pPr>
+        <w:rPr>
+          <w:highlight w:val="green"/>
+        </w:rPr>
+      </w:pPr>
+      <w:r>
+        <w:rPr>
+          <w:b/>
+          <w:bCs/>
+          <w:highlight w:val="green"/>
+        </w:rPr>
+        <w:t>Problem:</w:t>
+      </w:r>
+      <w:r>
+        <w:rPr>
+          <w:highlight w:val="green"/>
+        </w:rPr>
+        <w:t> </w:t>
+      </w:r>
+      <w:r>
         <w:rPr>
           <w:rFonts w:hint="eastAsia"/>
           <w:highlight w:val="green"/>
         </w:rPr>
-      </w:pPr>
-      <w:r>
-        <w:rPr>
-          <w:b/>
-          <w:bCs/>
+        <w:t xml:space="preserve">Scanning for past 60 10s bars is not comprehensive enough, which results in a lot of false breakouts and noisy entries. </w:t>
+      </w:r>
+    </w:p>
+    <w:p>
+      <w:pPr>
+        <w:rPr>
           <w:highlight w:val="green"/>
         </w:rPr>
-        <w:t>Problem:</w:t>
-      </w:r>
-      <w:r>
-        <w:rPr>
+      </w:pPr>
+      <w:r>
+        <w:rPr>
+          <w:b/>
+          <w:bCs/>
           <w:highlight w:val="green"/>
         </w:rPr>
-        <w:t> </w:t>
+        <w:t>Solution:</w:t>
+      </w:r>
+      <w:r>
+        <w:rPr>
+          <w:highlight w:val="green"/>
+        </w:rPr>
+        <w:t xml:space="preserve"> Increased </w:t>
       </w:r>
       <w:r>
         <w:rPr>
           <w:rFonts w:hint="eastAsia"/>
           <w:highlight w:val="green"/>
         </w:rPr>
-        <w:t xml:space="preserve">Scanning for past 60 10s bars is not comprehensive enough, which results in a lot of false breakouts and noisy entries. </w:t>
-      </w:r>
-    </w:p>
-    <w:p>
-      <w:pPr>
-        <w:rPr>
-          <w:highlight w:val="green"/>
-        </w:rPr>
-      </w:pPr>
-      <w:r>
-        <w:rPr>
-          <w:b/>
-          <w:bCs/>
-          <w:highlight w:val="green"/>
-        </w:rPr>
-        <w:t>Solution:</w:t>
-      </w:r>
-      <w:r>
-        <w:rPr>
-          <w:highlight w:val="green"/>
-        </w:rPr>
-        <w:t xml:space="preserve"> Increased </w:t>
+        <w:t xml:space="preserve">number of bars to </w:t>
       </w:r>
       <w:r>
         <w:rPr>
           <w:rFonts w:hint="eastAsia"/>
           <w:highlight w:val="green"/>
         </w:rPr>
-        <w:t xml:space="preserve">number of bars to </w:t>
+        <w:t>180</w:t>
       </w:r>
       <w:r>
         <w:rPr>
           <w:rFonts w:hint="eastAsia"/>
           <w:highlight w:val="green"/>
         </w:rPr>
-        <w:t>180</w:t>
+        <w:t xml:space="preserve">, spans past </w:t>
       </w:r>
       <w:r>
         <w:rPr>
           <w:rFonts w:hint="eastAsia"/>
           <w:highlight w:val="green"/>
         </w:rPr>
-        <w:t xml:space="preserve">, spans past </w:t>
+        <w:t>3</w:t>
       </w:r>
       <w:r>
         <w:rPr>
           <w:rFonts w:hint="eastAsia"/>
           <w:highlight w:val="green"/>
         </w:rPr>
-        <w:t>3</w:t>
+        <w:t>0 minutes. Breakouts are now more meaningful.</w:t>
+      </w:r>
+    </w:p>
+    <w:p>
+      <w:pPr>
+        <w:rPr>
+          <w:highlight w:val="green"/>
+        </w:rPr>
+      </w:pPr>
+      <w:r>
+        <w:rPr>
+          <w:highlight w:val="green"/>
+        </w:rPr>
+        <w:pict w14:anchorId="6DD59E2A">
+          <v:rect id="_x0000_i1030" style="width:0;height:1.5pt" o:hralign="center" o:hrstd="t" o:hrnoshade="t" o:hr="t" fillcolor="#ccc" stroked="f"/>
+        </w:pict>
+      </w:r>
+    </w:p>
+    <w:p>
+      <w:pPr>
+        <w:rPr>
+          <w:highlight w:val="green"/>
+        </w:rPr>
+      </w:pPr>
+      <w:r>
+        <w:rPr>
+          <w:b/>
+          <w:bCs/>
+          <w:highlight w:val="green"/>
+        </w:rPr>
+        <w:lastRenderedPageBreak/>
+        <w:t>Problem:</w:t>
+      </w:r>
+      <w:r>
+        <w:rPr>
+          <w:highlight w:val="green"/>
+        </w:rPr>
+        <w:t> </w:t>
       </w:r>
       <w:r>
         <w:rPr>
           <w:rFonts w:hint="eastAsia"/>
           <w:highlight w:val="green"/>
         </w:rPr>
-        <w:t>0 minutes. Breakouts are now more meaningful.</w:t>
-      </w:r>
-    </w:p>
-    <w:p>
-      <w:pPr>
+        <w:t xml:space="preserve">Breakouts are now more meaningful, but less relevant. </w:t>
+      </w:r>
+      <w:r>
         <w:rPr>
           <w:highlight w:val="green"/>
         </w:rPr>
-      </w:pPr>
-      <w:r>
+        <w:t>Low win rate (0-30%) with excessive overtrading - strategy generated 25+ trades per day on single stocks, many hitting stop loss immediately during mid-surge entries.</w:t>
+      </w:r>
+    </w:p>
+    <w:p>
+      <w:pPr>
         <w:rPr>
           <w:highlight w:val="green"/>
         </w:rPr>
-        <w:pict w14:anchorId="6DD59E2A">
-          <v:rect id="_x0000_i1262" style="width:0;height:1.5pt" o:hralign="center" o:hrstd="t" o:hrnoshade="t" o:hr="t" fillcolor="#ccc" stroked="f"/>
-        </w:pict>
-      </w:r>
-    </w:p>
-    <w:p>
-      <w:pPr>
-        <w:rPr>
+      </w:pPr>
+      <w:r>
+        <w:rPr>
+          <w:noProof/>
           <w:highlight w:val="green"/>
         </w:rPr>
-      </w:pPr>
-      <w:r>
-        <w:rPr>
-          <w:b/>
-          <w:bCs/>
-          <w:highlight w:val="green"/>
-        </w:rPr>
-        <w:t>Problem:</w:t>
-      </w:r>
-      <w:r>
-        <w:rPr>
-          <w:highlight w:val="green"/>
-        </w:rPr>
-        <w:t> </w:t>
-      </w:r>
-      <w:r>
-        <w:rPr>
-          <w:rFonts w:hint="eastAsia"/>
-          <w:highlight w:val="green"/>
-        </w:rPr>
-        <w:t xml:space="preserve">Breakouts are now more meaningful, but less relevant. </w:t>
-      </w:r>
-      <w:r>
-        <w:rPr>
-          <w:highlight w:val="green"/>
-        </w:rPr>
-        <w:t>Low win rate (0-30%) with excessive overtrading - strategy generated 25+ trades per day on single stocks, many hitting stop loss immediately during mid-surge entries.</w:t>
-      </w:r>
-    </w:p>
-    <w:p>
-      <w:pPr>
-        <w:rPr>
-          <w:highlight w:val="green"/>
-        </w:rPr>
-      </w:pPr>
-      <w:r>
-        <w:rPr>
-          <w:highlight w:val="green"/>
-        </w:rPr>
-        <w:lastRenderedPageBreak/>
         <w:drawing>
           <wp:anchor distT="0" distB="0" distL="114300" distR="114300" simplePos="0" relativeHeight="251659264" behindDoc="1" locked="0" layoutInCell="1" allowOverlap="1" wp14:anchorId="10C622F1" wp14:editId="1C37421B">
             <wp:simplePos x="0" y="0"/>
@@ -662,7 +655,7 @@
                     <pic:cNvPicPr/>
                   </pic:nvPicPr>
                   <pic:blipFill>
-                    <a:blip r:embed="rId7" cstate="print">
+                    <a:blip r:embed="rId8" cstate="print">
                       <a:extLst>
                         <a:ext uri="{28A0092B-C50C-407E-A947-70E740481C1C}">
                           <a14:useLocalDpi xmlns:a14="http://schemas.microsoft.com/office/drawing/2010/main" val="0"/>
@@ -696,11 +689,6 @@
       </w:r>
     </w:p>
     <w:p>
-      <w:pPr>
-        <w:rPr>
-          <w:rFonts w:hint="eastAsia"/>
-        </w:rPr>
-      </w:pPr>
       <w:r>
         <w:rPr>
           <w:b/>
@@ -715,7 +703,7 @@
         </w:rPr>
         <w:t> Switched pattern detection from 10-second bars to 1-minute bars. Changed </w:t>
       </w:r>
-      <w:hyperlink r:id="rId8" w:history="1">
+      <w:hyperlink r:id="rId9" w:history="1">
         <w:r>
           <w:rPr>
             <w:rStyle w:val="Hyperlink"/>
@@ -748,7 +736,7 @@
     <w:p>
       <w:r>
         <w:pict w14:anchorId="0C54055C">
-          <v:rect id="_x0000_i1255" style="width:0;height:1.5pt" o:hralign="center" o:hrstd="t" o:hrnoshade="t" o:hr="t" fillcolor="#ccc" stroked="f"/>
+          <v:rect id="_x0000_i1031" style="width:0;height:1.5pt" o:hralign="center" o:hrstd="t" o:hrnoshade="t" o:hr="t" fillcolor="#ccc" stroked="f"/>
         </w:pict>
       </w:r>
     </w:p>
@@ -833,7 +821,7 @@
           <w:highlight w:val="cyan"/>
         </w:rPr>
         <w:pict w14:anchorId="7922D6A4">
-          <v:rect id="_x0000_i1266" style="width:0;height:1.5pt" o:hralign="center" o:hrstd="t" o:hrnoshade="t" o:hr="t" fillcolor="#ccc" stroked="f"/>
+          <v:rect id="_x0000_i1032" style="width:0;height:1.5pt" o:hralign="center" o:hrstd="t" o:hrnoshade="t" o:hr="t" fillcolor="#ccc" stroked="f"/>
         </w:pict>
       </w:r>
     </w:p>
@@ -968,7 +956,7 @@
         </w:rPr>
         <w:t> with validation </w:t>
       </w:r>
-      <w:hyperlink r:id="rId9" w:history="1">
+      <w:hyperlink r:id="rId10" w:history="1">
         <w:r>
           <w:rPr>
             <w:rStyle w:val="Hyperlink"/>
@@ -1003,7 +991,7 @@
     <w:p>
       <w:r>
         <w:pict w14:anchorId="1702B74E">
-          <v:rect id="_x0000_i1252" style="width:0;height:1.5pt" o:hralign="center" o:hrstd="t" o:hrnoshade="t" o:hr="t" fillcolor="#ccc" stroked="f"/>
+          <v:rect id="_x0000_i1033" style="width:0;height:1.5pt" o:hralign="center" o:hrstd="t" o:hrnoshade="t" o:hr="t" fillcolor="#ccc" stroked="f"/>
         </w:pict>
       </w:r>
     </w:p>
@@ -1013,6 +1001,7 @@
           <w:b/>
           <w:bCs/>
         </w:rPr>
+        <w:lastRenderedPageBreak/>
         <w:t>Problem:</w:t>
       </w:r>
       <w:r>
@@ -1036,7 +1025,6 @@
         </w:numPr>
       </w:pPr>
       <w:r>
-        <w:lastRenderedPageBreak/>
         <w:t>Changed IBKR data request from RTH=1 (regular hours only) to RTH=0 (all hours)</w:t>
       </w:r>
     </w:p>
@@ -1073,7 +1061,7 @@
     <w:p>
       <w:r>
         <w:pict w14:anchorId="1AA2D92D">
-          <v:rect id="_x0000_i1256" style="width:0;height:1.5pt" o:hralign="center" o:hrstd="t" o:hrnoshade="t" o:hr="t" fillcolor="#ccc" stroked="f"/>
+          <v:rect id="_x0000_i1034" style="width:0;height:1.5pt" o:hralign="center" o:hrstd="t" o:hrnoshade="t" o:hr="t" fillcolor="#ccc" stroked="f"/>
         </w:pict>
       </w:r>
     </w:p>
@@ -1104,7 +1092,7 @@
     <w:p>
       <w:r>
         <w:pict w14:anchorId="6E8185AB">
-          <v:rect id="_x0000_i1258" style="width:0;height:1.5pt" o:hralign="center" o:hrstd="t" o:hrnoshade="t" o:hr="t" fillcolor="#ccc" stroked="f"/>
+          <v:rect id="_x0000_i1035" style="width:0;height:1.5pt" o:hralign="center" o:hrstd="t" o:hrnoshade="t" o:hr="t" fillcolor="#ccc" stroked="f"/>
         </w:pict>
       </w:r>
     </w:p>
@@ -1167,7 +1155,7 @@
     <w:p>
       <w:r>
         <w:pict w14:anchorId="79F1F1FF">
-          <v:rect id="_x0000_i1259" style="width:0;height:1.5pt" o:hralign="center" o:hrstd="t" o:hrnoshade="t" o:hr="t" fillcolor="#ccc" stroked="f"/>
+          <v:rect id="_x0000_i1036" style="width:0;height:1.5pt" o:hralign="center" o:hrstd="t" o:hrnoshade="t" o:hr="t" fillcolor="#ccc" stroked="f"/>
         </w:pict>
       </w:r>
     </w:p>
@@ -1200,7 +1188,11 @@
       </w:r>
       <w:proofErr w:type="gramEnd"/>
       <w:r>
-        <w:t xml:space="preserve"> removed time filters blocking pre-market hours. Strategy now trades from 4:00 AM to 4:00 PM EST. Pre-market uses local VWAP, regular hours use session VWAP from 9:30 AM onwards, preventing data mixing issues between sessions.</w:t>
+        <w:t xml:space="preserve"> removed time filters </w:t>
+      </w:r>
+      <w:r>
+        <w:lastRenderedPageBreak/>
+        <w:t>blocking pre-market hours. Strategy now trades from 4:00 AM to 4:00 PM EST. Pre-market uses local VWAP, regular hours use session VWAP from 9:30 AM onwards, preventing data mixing issues between sessions.</w:t>
       </w:r>
     </w:p>
     <w:p/>
@@ -2510,6 +2502,7 @@
   <w:style w:type="character" w:default="1" w:styleId="DefaultParagraphFont">
     <w:name w:val="Default Paragraph Font"/>
     <w:uiPriority w:val="1"/>
+    <w:semiHidden/>
     <w:unhideWhenUsed/>
   </w:style>
   <w:style w:type="table" w:default="1" w:styleId="TableNormal">

</xml_diff>

<commit_message>
feat: Add high relative volume filter and centralize trading windows
Strategy Improvements:
- Add minimum 1.5x relative volume requirement for entries (Ross Cameron style)
- Volume check now uses average of last 2 bars vs historical 10-bar average
- Ensures institutional interest and strong momentum before entry

Code Organization:
- Centralize all trading hours in StrategyConfig class
- Both live trading and backtesting now share same time configurations
- Single source of truth for pre-market (5:00-9:30 AM) and regular hours (9:30 AM-3:50 PM)

Files Changed:
- RossCameron-Strategy.py: Added MIN_RELATIVE_VOLUME config, updated volume logic, added trading hour constants
- RossCameron-Algo.py: Updated to use StrategyConfig for all time checks
- RossCameron-Backtest.py: Updated to use StrategyConfig for all time checks

Impact:
- More selective entries (fewer false breakouts on low volume)
- Easier maintenance (change hours in one place)
- Consistent behavior between live and backtest
</commit_message>
<xml_diff>
--- a/Self/TradingAlgo.docx
+++ b/Self/TradingAlgo.docx
@@ -113,75 +113,186 @@
       <w:pPr>
         <w:numPr>
           <w:ilvl w:val="0"/>
-          <w:numId w:val="2"/>
+          <w:numId w:val="6"/>
         </w:numPr>
-      </w:pPr>
-      <w:r>
-        <w:rPr>
-          <w:b/>
-          <w:bCs/>
-        </w:rPr>
-        <w:t>Pullback Pattern</w:t>
-      </w:r>
-      <w:r>
-        <w:t>: Surge → pullback → first candle making new high after dip</w:t>
+        <w:rPr>
+          <w:b/>
+          <w:bCs/>
+        </w:rPr>
+      </w:pPr>
+      <w:r>
+        <w:rPr>
+          <w:rFonts w:ascii="Segoe UI Emoji" w:hAnsi="Segoe UI Emoji" w:cs="Segoe UI Emoji"/>
+          <w:b/>
+          <w:bCs/>
+        </w:rPr>
+        <w:t>✅</w:t>
+      </w:r>
+      <w:r>
+        <w:rPr>
+          <w:b/>
+          <w:bCs/>
+        </w:rPr>
+        <w:t> Pattern: Surge (2%+ in 5-20 bars) → Pullback (0.3-5%) → Breakout (higher high + green close)</w:t>
       </w:r>
     </w:p>
     <w:p>
       <w:pPr>
         <w:numPr>
           <w:ilvl w:val="0"/>
-          <w:numId w:val="2"/>
+          <w:numId w:val="6"/>
         </w:numPr>
-      </w:pPr>
-      <w:r>
-        <w:rPr>
-          <w:b/>
-          <w:bCs/>
-        </w:rPr>
-        <w:t>MACD Positive</w:t>
-      </w:r>
-      <w:r>
-        <w:t>: MACD line above signal line (12/26/9 settings)</w:t>
+        <w:rPr>
+          <w:b/>
+          <w:bCs/>
+        </w:rPr>
+      </w:pPr>
+      <w:r>
+        <w:rPr>
+          <w:rFonts w:ascii="Segoe UI Emoji" w:hAnsi="Segoe UI Emoji" w:cs="Segoe UI Emoji"/>
+          <w:b/>
+          <w:bCs/>
+        </w:rPr>
+        <w:t>✅</w:t>
+      </w:r>
+      <w:r>
+        <w:rPr>
+          <w:b/>
+          <w:bCs/>
+        </w:rPr>
+        <w:t> MACD: Positive (MACD &gt; Signal line, histogram &gt; 0)</w:t>
       </w:r>
     </w:p>
     <w:p>
       <w:pPr>
         <w:numPr>
           <w:ilvl w:val="0"/>
-          <w:numId w:val="2"/>
+          <w:numId w:val="6"/>
         </w:numPr>
-      </w:pPr>
-      <w:r>
-        <w:rPr>
-          <w:b/>
-          <w:bCs/>
-        </w:rPr>
-        <w:t>Volume Confirmation</w:t>
-      </w:r>
-      <w:r>
-        <w:t>: No volume topping patterns, max 4/5 red candles in pullback</w:t>
+        <w:rPr>
+          <w:b/>
+          <w:bCs/>
+        </w:rPr>
+      </w:pPr>
+      <w:r>
+        <w:rPr>
+          <w:rFonts w:ascii="Segoe UI Emoji" w:hAnsi="Segoe UI Emoji" w:cs="Segoe UI Emoji"/>
+          <w:b/>
+          <w:bCs/>
+        </w:rPr>
+        <w:t>✅</w:t>
+      </w:r>
+      <w:r>
+        <w:rPr>
+          <w:b/>
+          <w:bCs/>
+        </w:rPr>
+        <w:t xml:space="preserve"> Volume: </w:t>
+      </w:r>
+      <w:r>
+        <w:rPr>
+          <w:b/>
+          <w:bCs/>
+        </w:rPr>
+        <w:t>n</w:t>
+      </w:r>
+      <w:r>
+        <w:rPr>
+          <w:b/>
+          <w:bCs/>
+        </w:rPr>
+        <w:t xml:space="preserve">o high volume </w:t>
+      </w:r>
+      <w:r>
+        <w:rPr>
+          <w:b/>
+          <w:bCs/>
+        </w:rPr>
+        <w:t xml:space="preserve">(x2+ average volume) </w:t>
+      </w:r>
+      <w:r>
+        <w:rPr>
+          <w:b/>
+          <w:bCs/>
+        </w:rPr>
+        <w:t>+ upp</w:t>
+      </w:r>
+      <w:r>
+        <w:rPr>
+          <w:b/>
+          <w:bCs/>
+        </w:rPr>
+        <w:t>s</w:t>
+      </w:r>
+      <w:r>
+        <w:rPr>
+          <w:b/>
+          <w:bCs/>
+        </w:rPr>
+        <w:t>er wick), max 4/5 red candles in pullback</w:t>
       </w:r>
     </w:p>
     <w:p>
       <w:pPr>
         <w:numPr>
           <w:ilvl w:val="0"/>
-          <w:numId w:val="2"/>
+          <w:numId w:val="6"/>
         </w:numPr>
-      </w:pPr>
-      <w:r>
-        <w:rPr>
-          <w:b/>
-          <w:bCs/>
-        </w:rPr>
-        <w:t>VWAP Filter</w:t>
-      </w:r>
-      <w:r>
-        <w:t>: Price above VWAP (long trades only)</w:t>
-      </w:r>
-    </w:p>
-    <w:p>
+        <w:rPr>
+          <w:b/>
+          <w:bCs/>
+        </w:rPr>
+      </w:pPr>
+      <w:r>
+        <w:rPr>
+          <w:rFonts w:ascii="Segoe UI Emoji" w:hAnsi="Segoe UI Emoji" w:cs="Segoe UI Emoji"/>
+          <w:b/>
+          <w:bCs/>
+        </w:rPr>
+        <w:t>✅</w:t>
+      </w:r>
+      <w:r>
+        <w:rPr>
+          <w:b/>
+          <w:bCs/>
+        </w:rPr>
+        <w:t> VWAP: Price above session VWAP (9:30 AM onwards for regular hours)</w:t>
+      </w:r>
+    </w:p>
+    <w:p>
+      <w:pPr>
+        <w:numPr>
+          <w:ilvl w:val="0"/>
+          <w:numId w:val="6"/>
+        </w:numPr>
+        <w:rPr>
+          <w:b/>
+          <w:bCs/>
+        </w:rPr>
+      </w:pPr>
+      <w:r>
+        <w:rPr>
+          <w:rFonts w:ascii="Segoe UI Emoji" w:hAnsi="Segoe UI Emoji" w:cs="Segoe UI Emoji"/>
+          <w:b/>
+          <w:bCs/>
+        </w:rPr>
+        <w:t>✅</w:t>
+      </w:r>
+      <w:r>
+        <w:rPr>
+          <w:b/>
+          <w:bCs/>
+        </w:rPr>
+        <w:t> Position Check: No existing position OR pending entry for symbol</w:t>
+      </w:r>
+    </w:p>
+    <w:p>
+      <w:pPr>
+        <w:rPr>
+          <w:b/>
+          <w:bCs/>
+        </w:rPr>
+      </w:pPr>
       <w:r>
         <w:rPr>
           <w:b/>
@@ -191,43 +302,225 @@
       </w:r>
     </w:p>
     <w:p>
-      <w:r>
-        <w:drawing>
-          <wp:inline distT="0" distB="0" distL="0" distR="0" wp14:anchorId="2FD8EB91" wp14:editId="4608EED6">
-            <wp:extent cx="3069771" cy="3109455"/>
-            <wp:effectExtent l="0" t="0" r="0" b="0"/>
-            <wp:docPr id="1977516743" name="Picture 1" descr="A black screen with white text&#10;&#10;AI-generated content may be incorrect."/>
-            <wp:cNvGraphicFramePr>
-              <a:graphicFrameLocks xmlns:a="http://schemas.openxmlformats.org/drawingml/2006/main" noChangeAspect="1"/>
-            </wp:cNvGraphicFramePr>
-            <a:graphic xmlns:a="http://schemas.openxmlformats.org/drawingml/2006/main">
-              <a:graphicData uri="http://schemas.openxmlformats.org/drawingml/2006/picture">
-                <pic:pic xmlns:pic="http://schemas.openxmlformats.org/drawingml/2006/picture">
-                  <pic:nvPicPr>
-                    <pic:cNvPr id="1977516743" name="Picture 1" descr="A black screen with white text&#10;&#10;AI-generated content may be incorrect."/>
-                    <pic:cNvPicPr/>
-                  </pic:nvPicPr>
-                  <pic:blipFill>
-                    <a:blip r:embed="rId5"/>
-                    <a:stretch>
-                      <a:fillRect/>
-                    </a:stretch>
-                  </pic:blipFill>
-                  <pic:spPr>
-                    <a:xfrm>
-                      <a:off x="0" y="0"/>
-                      <a:ext cx="3082002" cy="3121844"/>
-                    </a:xfrm>
-                    <a:prstGeom prst="rect">
-                      <a:avLst/>
-                    </a:prstGeom>
-                  </pic:spPr>
-                </pic:pic>
-              </a:graphicData>
-            </a:graphic>
-          </wp:inline>
-        </w:drawing>
-      </w:r>
+      <w:pPr>
+        <w:numPr>
+          <w:ilvl w:val="0"/>
+          <w:numId w:val="8"/>
+        </w:numPr>
+      </w:pPr>
+      <w:r>
+        <w:rPr>
+          <w:b/>
+          <w:bCs/>
+        </w:rPr>
+        <w:t>Stop Loss</w:t>
+      </w:r>
+    </w:p>
+    <w:p>
+      <w:pPr>
+        <w:numPr>
+          <w:ilvl w:val="1"/>
+          <w:numId w:val="8"/>
+        </w:numPr>
+      </w:pPr>
+      <w:r>
+        <w:t>Price touches stop level</w:t>
+      </w:r>
+    </w:p>
+    <w:p>
+      <w:pPr>
+        <w:numPr>
+          <w:ilvl w:val="1"/>
+          <w:numId w:val="8"/>
+        </w:numPr>
+      </w:pPr>
+      <w:r>
+        <w:t>Auto-fills (IBKR)</w:t>
+      </w:r>
+    </w:p>
+    <w:p>
+      <w:pPr>
+        <w:numPr>
+          <w:ilvl w:val="1"/>
+          <w:numId w:val="8"/>
+        </w:numPr>
+      </w:pPr>
+      <w:r>
+        <w:t>OCA cancels profit taker</w:t>
+      </w:r>
+    </w:p>
+    <w:p>
+      <w:pPr>
+        <w:numPr>
+          <w:ilvl w:val="0"/>
+          <w:numId w:val="8"/>
+        </w:numPr>
+      </w:pPr>
+      <w:r>
+        <w:rPr>
+          <w:b/>
+          <w:bCs/>
+        </w:rPr>
+        <w:t>Profit Target</w:t>
+      </w:r>
+    </w:p>
+    <w:p>
+      <w:pPr>
+        <w:numPr>
+          <w:ilvl w:val="1"/>
+          <w:numId w:val="8"/>
+        </w:numPr>
+      </w:pPr>
+      <w:r>
+        <w:t>Price reaches +20%</w:t>
+      </w:r>
+    </w:p>
+    <w:p>
+      <w:pPr>
+        <w:numPr>
+          <w:ilvl w:val="1"/>
+          <w:numId w:val="8"/>
+        </w:numPr>
+      </w:pPr>
+      <w:r>
+        <w:t>Auto-fills (IBKR)</w:t>
+      </w:r>
+    </w:p>
+    <w:p>
+      <w:pPr>
+        <w:numPr>
+          <w:ilvl w:val="1"/>
+          <w:numId w:val="8"/>
+        </w:numPr>
+      </w:pPr>
+      <w:r>
+        <w:t>OCA cancels stop loss</w:t>
+      </w:r>
+    </w:p>
+    <w:p>
+      <w:pPr>
+        <w:numPr>
+          <w:ilvl w:val="0"/>
+          <w:numId w:val="8"/>
+        </w:numPr>
+      </w:pPr>
+      <w:r>
+        <w:rPr>
+          <w:b/>
+          <w:bCs/>
+        </w:rPr>
+        <w:lastRenderedPageBreak/>
+        <w:t>Dynamic Exit (Candle Under Candle)</w:t>
+      </w:r>
+    </w:p>
+    <w:p>
+      <w:pPr>
+        <w:numPr>
+          <w:ilvl w:val="1"/>
+          <w:numId w:val="8"/>
+        </w:numPr>
+      </w:pPr>
+      <w:r>
+        <w:t>Latest bar's low &lt; previous bar's low</w:t>
+      </w:r>
+    </w:p>
+    <w:p>
+      <w:pPr>
+        <w:numPr>
+          <w:ilvl w:val="1"/>
+          <w:numId w:val="8"/>
+        </w:numPr>
+      </w:pPr>
+      <w:r>
+        <w:rPr>
+          <w:b/>
+          <w:bCs/>
+        </w:rPr>
+        <w:t>Pre-market</w:t>
+      </w:r>
+      <w:r>
+        <w:t>: Limit sell at bid (transmit=True)</w:t>
+      </w:r>
+    </w:p>
+    <w:p>
+      <w:pPr>
+        <w:numPr>
+          <w:ilvl w:val="1"/>
+          <w:numId w:val="8"/>
+        </w:numPr>
+      </w:pPr>
+      <w:r>
+        <w:rPr>
+          <w:b/>
+          <w:bCs/>
+        </w:rPr>
+        <w:t>Regular hours</w:t>
+      </w:r>
+      <w:r>
+        <w:t>: Market sell in OCA group (transmit=True)</w:t>
+      </w:r>
+    </w:p>
+    <w:p>
+      <w:pPr>
+        <w:numPr>
+          <w:ilvl w:val="1"/>
+          <w:numId w:val="8"/>
+        </w:numPr>
+      </w:pPr>
+      <w:r>
+        <w:t>OCA cancels profit + stop when fills</w:t>
+      </w:r>
+    </w:p>
+    <w:p>
+      <w:pPr>
+        <w:numPr>
+          <w:ilvl w:val="0"/>
+          <w:numId w:val="8"/>
+        </w:numPr>
+      </w:pPr>
+      <w:r>
+        <w:rPr>
+          <w:b/>
+          <w:bCs/>
+        </w:rPr>
+        <w:t>End of Day (3:50 PM)</w:t>
+      </w:r>
+    </w:p>
+    <w:p>
+      <w:pPr>
+        <w:numPr>
+          <w:ilvl w:val="1"/>
+          <w:numId w:val="8"/>
+        </w:numPr>
+      </w:pPr>
+      <w:r>
+        <w:t>Force close all positions</w:t>
+      </w:r>
+    </w:p>
+    <w:p>
+      <w:pPr>
+        <w:numPr>
+          <w:ilvl w:val="1"/>
+          <w:numId w:val="8"/>
+        </w:numPr>
+      </w:pPr>
+      <w:r>
+        <w:t>Market exit</w:t>
+      </w:r>
+    </w:p>
+    <w:p>
+      <w:pPr>
+        <w:numPr>
+          <w:ilvl w:val="1"/>
+          <w:numId w:val="8"/>
+        </w:numPr>
+      </w:pPr>
+      <w:r>
+        <w:t>Halt trading for rest of day</w:t>
+      </w:r>
+    </w:p>
+    <w:p/>
+    <w:p>
       <w:r>
         <w:pict w14:anchorId="3AD94073">
           <v:rect id="_x0000_i1025" style="width:0;height:1.5pt" o:hralign="center" o:hrstd="t" o:hrnoshade="t" o:hr="t" fillcolor="#ccc" stroked="f"/>
@@ -246,7 +539,6 @@
           <w:b/>
           <w:bCs/>
         </w:rPr>
-        <w:lastRenderedPageBreak/>
         <w:t>Problem-Solving Development History</w:t>
       </w:r>
     </w:p>
@@ -280,7 +572,7 @@
       <w:r>
         <w:t> Created </w:t>
       </w:r>
-      <w:hyperlink r:id="rId6" w:history="1">
+      <w:hyperlink r:id="rId5" w:history="1">
         <w:r>
           <w:rPr>
             <w:rStyle w:val="Hyperlink"/>
@@ -308,15 +600,7 @@
         <w:t>Problem:</w:t>
       </w:r>
       <w:r>
-        <w:t xml:space="preserve"> Strategy logic duplicated between live trading script and </w:t>
-      </w:r>
-      <w:proofErr w:type="spellStart"/>
-      <w:r>
-        <w:t>backtest</w:t>
-      </w:r>
-      <w:proofErr w:type="spellEnd"/>
-      <w:r>
-        <w:t xml:space="preserve"> script, causing version drift when making changes to one but not the other.</w:t>
+        <w:t> Strategy logic duplicated between live trading script and backtest script, causing version drift when making changes to one but not the other.</w:t>
       </w:r>
     </w:p>
     <w:p>
@@ -330,7 +614,7 @@
       <w:r>
         <w:t> Created </w:t>
       </w:r>
-      <w:hyperlink r:id="rId7" w:history="1">
+      <w:hyperlink r:id="rId6" w:history="1">
         <w:r>
           <w:rPr>
             <w:rStyle w:val="Hyperlink"/>
@@ -339,23 +623,7 @@
         </w:r>
       </w:hyperlink>
       <w:r>
-        <w:t xml:space="preserve"> as a shared module containing ALL strategy logic. Both live trading and </w:t>
-      </w:r>
-      <w:proofErr w:type="spellStart"/>
-      <w:r>
-        <w:t>backtesting</w:t>
-      </w:r>
-      <w:proofErr w:type="spellEnd"/>
-      <w:r>
-        <w:t xml:space="preserve"> scripts </w:t>
-      </w:r>
-      <w:proofErr w:type="gramStart"/>
-      <w:r>
-        <w:t>now import</w:t>
-      </w:r>
-      <w:proofErr w:type="gramEnd"/>
-      <w:r>
-        <w:t xml:space="preserve"> from this single source of truth. Changes to entry/exit conditions automatically apply to both scripts, eliminating ~425 lines of duplicate code.</w:t>
+        <w:t> as a shared module containing ALL strategy logic. Both live trading and backtesting scripts now import from this single source of truth. Changes to entry/exit conditions automatically apply to both scripts, eliminating ~425 lines of duplicate code.</w:t>
       </w:r>
     </w:p>
     <w:p>
@@ -383,35 +651,22 @@
         <w:rPr>
           <w:highlight w:val="yellow"/>
         </w:rPr>
-        <w:t> </w:t>
-      </w:r>
-      <w:proofErr w:type="spellStart"/>
-      <w:r>
+        <w:t> Backtest results didn't account for trading costs, making profit estimates unrealistic.</w:t>
+      </w:r>
+    </w:p>
+    <w:p>
+      <w:pPr>
         <w:rPr>
           <w:highlight w:val="yellow"/>
         </w:rPr>
-        <w:t>Backtest</w:t>
-      </w:r>
-      <w:proofErr w:type="spellEnd"/>
-      <w:r>
-        <w:rPr>
+      </w:pPr>
+      <w:r>
+        <w:rPr>
+          <w:b/>
+          <w:bCs/>
           <w:highlight w:val="yellow"/>
         </w:rPr>
-        <w:t xml:space="preserve"> results didn't account for trading costs, making profit estimates unrealistic.</w:t>
-      </w:r>
-    </w:p>
-    <w:p>
-      <w:pPr>
-        <w:rPr>
-          <w:highlight w:val="yellow"/>
-        </w:rPr>
-      </w:pPr>
-      <w:r>
-        <w:rPr>
-          <w:b/>
-          <w:bCs/>
-          <w:highlight w:val="yellow"/>
-        </w:rPr>
+        <w:lastRenderedPageBreak/>
         <w:t>Solution:</w:t>
       </w:r>
       <w:r>
@@ -597,7 +852,6 @@
           <w:bCs/>
           <w:highlight w:val="green"/>
         </w:rPr>
-        <w:lastRenderedPageBreak/>
         <w:t>Problem:</w:t>
       </w:r>
       <w:r>
@@ -655,7 +909,7 @@
                     <pic:cNvPicPr/>
                   </pic:nvPicPr>
                   <pic:blipFill>
-                    <a:blip r:embed="rId8" cstate="print">
+                    <a:blip r:embed="rId7" cstate="print">
                       <a:extLst>
                         <a:ext uri="{28A0092B-C50C-407E-A947-70E740481C1C}">
                           <a14:useLocalDpi xmlns:a14="http://schemas.microsoft.com/office/drawing/2010/main" val="0"/>
@@ -703,7 +957,7 @@
         </w:rPr>
         <w:t> Switched pattern detection from 10-second bars to 1-minute bars. Changed </w:t>
       </w:r>
-      <w:hyperlink r:id="rId9" w:history="1">
+      <w:hyperlink r:id="rId8" w:history="1">
         <w:r>
           <w:rPr>
             <w:rStyle w:val="Hyperlink"/>
@@ -716,21 +970,7 @@
         <w:rPr>
           <w:highlight w:val="green"/>
         </w:rPr>
-        <w:t xml:space="preserve"> from 90 (15 min on 10-sec) to 30 bars (30 min on 1-min timeframe). Increased minimum pullback requirement from 2% to 3%. This </w:t>
-      </w:r>
-      <w:proofErr w:type="gramStart"/>
-      <w:r>
-        <w:rPr>
-          <w:highlight w:val="green"/>
-        </w:rPr>
-        <w:t>filters out</w:t>
-      </w:r>
-      <w:proofErr w:type="gramEnd"/>
-      <w:r>
-        <w:rPr>
-          <w:highlight w:val="green"/>
-        </w:rPr>
-        <w:t xml:space="preserve"> micro-patterns and noise during parabolic moves, reducing trade frequency to 3-5 quality trades per day while avoiding entries during vertical surges.</w:t>
+        <w:t> from 90 (15 min on 10-sec) to 30 bars (30 min on 1-min timeframe). Increased minimum pullback requirement from 2% to 3%. This filters out micro-patterns and noise during parabolic moves, reducing trade frequency to 3-5 quality trades per day while avoiding entries during vertical surges.</w:t>
       </w:r>
     </w:p>
     <w:p>
@@ -758,56 +998,29 @@
         <w:rPr>
           <w:highlight w:val="cyan"/>
         </w:rPr>
-        <w:t xml:space="preserve"> Structural stop losses based on pullback </w:t>
-      </w:r>
-      <w:proofErr w:type="gramStart"/>
-      <w:r>
+        <w:t> Structural stop losses based on pullback lows could sometimes be excessively wide (15-20% risk), creating unacceptable risk on a $500 account.</w:t>
+      </w:r>
+    </w:p>
+    <w:p>
+      <w:pPr>
         <w:rPr>
           <w:highlight w:val="cyan"/>
         </w:rPr>
-        <w:t>lows</w:t>
-      </w:r>
-      <w:proofErr w:type="gramEnd"/>
-      <w:r>
-        <w:rPr>
+      </w:pPr>
+      <w:r>
+        <w:rPr>
+          <w:b/>
+          <w:bCs/>
           <w:highlight w:val="cyan"/>
         </w:rPr>
-        <w:t xml:space="preserve"> could sometimes be excessively wide (15-20% risk), creating unacceptable risk on a $500 account.</w:t>
-      </w:r>
-    </w:p>
-    <w:p>
-      <w:pPr>
+        <w:lastRenderedPageBreak/>
+        <w:t>Solution:</w:t>
+      </w:r>
+      <w:r>
         <w:rPr>
           <w:highlight w:val="cyan"/>
         </w:rPr>
-      </w:pPr>
-      <w:r>
-        <w:rPr>
-          <w:b/>
-          <w:bCs/>
-          <w:highlight w:val="cyan"/>
-        </w:rPr>
-        <w:t>Solution:</w:t>
-      </w:r>
-      <w:r>
-        <w:rPr>
-          <w:highlight w:val="cyan"/>
-        </w:rPr>
-        <w:t xml:space="preserve"> Added a 10% maximum </w:t>
-      </w:r>
-      <w:proofErr w:type="gramStart"/>
-      <w:r>
-        <w:rPr>
-          <w:highlight w:val="cyan"/>
-        </w:rPr>
-        <w:t>stop loss</w:t>
-      </w:r>
-      <w:proofErr w:type="gramEnd"/>
-      <w:r>
-        <w:rPr>
-          <w:highlight w:val="cyan"/>
-        </w:rPr>
-        <w:t xml:space="preserve"> cap. The system now uses whichever is tighter: the structural pullback low OR 10% below entry. This respects pattern structure when possible while enforcing a hard risk limit.</w:t>
+        <w:t> Added a 10% maximum stop loss cap. The system now uses whichever is tighter: the structural pullback low OR 10% below entry. This respects pattern structure when possible while enforcing a hard risk limit.</w:t>
       </w:r>
     </w:p>
     <w:p>
@@ -843,113 +1056,33 @@
         <w:rPr>
           <w:highlight w:val="cyan"/>
         </w:rPr>
-        <w:t xml:space="preserve"> Stop loss placed exactly at pullback low caused premature exits from minor wicks below support, even when overall structure remained intact. Additionally, some setups had </w:t>
-      </w:r>
-      <w:proofErr w:type="gramStart"/>
-      <w:r>
-        <w:rPr>
+        <w:t> Stop loss placed exactly at pullback low caused premature exits from minor wicks below support, even when overall structure remained intact. Additionally, some setups had stop loss too close to entry (&lt;2%), creating poor risk/reward ratios.</w:t>
+      </w:r>
+    </w:p>
+    <w:p>
+      <w:r>
+        <w:rPr>
+          <w:b/>
+          <w:bCs/>
           <w:highlight w:val="cyan"/>
         </w:rPr>
-        <w:t>stop</w:t>
-      </w:r>
-      <w:proofErr w:type="gramEnd"/>
+        <w:t>Solution:</w:t>
+      </w:r>
       <w:r>
         <w:rPr>
           <w:highlight w:val="cyan"/>
         </w:rPr>
-        <w:t xml:space="preserve"> loss too close to entry (&lt;2%), creating poor risk/reward ratios.</w:t>
-      </w:r>
-    </w:p>
-    <w:p>
-      <w:r>
-        <w:rPr>
-          <w:b/>
-          <w:bCs/>
-          <w:highlight w:val="cyan"/>
-        </w:rPr>
-        <w:t>Solution:</w:t>
-      </w:r>
-      <w:r>
-        <w:rPr>
-          <w:highlight w:val="cyan"/>
-        </w:rPr>
-        <w:t xml:space="preserve"> Added 1% buffer below pullback low (multiplies by 0.99) and enforced minimum 2% stop distance validation. </w:t>
-      </w:r>
-      <w:proofErr w:type="gramStart"/>
-      <w:r>
-        <w:rPr>
-          <w:highlight w:val="cyan"/>
-        </w:rPr>
-        <w:t>Setups</w:t>
-      </w:r>
-      <w:proofErr w:type="gramEnd"/>
-      <w:r>
-        <w:rPr>
-          <w:highlight w:val="cyan"/>
-        </w:rPr>
-        <w:t xml:space="preserve"> with stops closer than 2% are now rejected. This gives trades room to breathe through normal volatility while maintaining structural support-based stops. Formula: </w:t>
-      </w:r>
-      <w:proofErr w:type="spellStart"/>
-      <w:r>
-        <w:rPr>
-          <w:highlight w:val="cyan"/>
-        </w:rPr>
-        <w:fldChar w:fldCharType="begin"/>
-      </w:r>
-      <w:r>
-        <w:rPr>
-          <w:highlight w:val="cyan"/>
-        </w:rPr>
-        <w:instrText>HYPERLINK "vscode-file://vscode-app/c:/Users/china/AppData/Local/Programs/Microsoft%20VS%20Code/resources/app/out/vs/code/electron-browser/workbench/workbench.html" \o ""</w:instrText>
-      </w:r>
-      <w:r>
-        <w:rPr>
-          <w:highlight w:val="cyan"/>
-        </w:rPr>
-      </w:r>
-      <w:r>
-        <w:rPr>
-          <w:highlight w:val="cyan"/>
-        </w:rPr>
-        <w:fldChar w:fldCharType="separate"/>
-      </w:r>
-      <w:r>
-        <w:rPr>
-          <w:rStyle w:val="Hyperlink"/>
-          <w:highlight w:val="cyan"/>
-        </w:rPr>
-        <w:t>stop_price</w:t>
-      </w:r>
-      <w:proofErr w:type="spellEnd"/>
-      <w:r>
-        <w:rPr>
-          <w:rStyle w:val="Hyperlink"/>
-          <w:highlight w:val="cyan"/>
-        </w:rPr>
-        <w:t xml:space="preserve"> = round(</w:t>
-      </w:r>
-      <w:proofErr w:type="spellStart"/>
-      <w:r>
-        <w:rPr>
-          <w:rStyle w:val="Hyperlink"/>
-          <w:highlight w:val="cyan"/>
-        </w:rPr>
-        <w:t>pullback_low</w:t>
-      </w:r>
-      <w:proofErr w:type="spellEnd"/>
-      <w:r>
-        <w:rPr>
-          <w:rStyle w:val="Hyperlink"/>
-          <w:highlight w:val="cyan"/>
-        </w:rPr>
-        <w:t xml:space="preserve"> * 0.99, 2)</w:t>
-      </w:r>
-      <w:r>
-        <w:rPr>
-          <w:highlight w:val="cyan"/>
-        </w:rPr>
-        <w:fldChar w:fldCharType="end"/>
-      </w:r>
+        <w:t> Added 1% buffer below pullback low (multiplies by 0.99) and enforced minimum 2% stop distance validation. Setups with stops closer than 2% are now rejected. This gives trades room to breathe through normal volatility while maintaining structural support-based stops. Formula: </w:t>
+      </w:r>
+      <w:hyperlink r:id="rId9" w:history="1">
+        <w:r>
+          <w:rPr>
+            <w:rStyle w:val="Hyperlink"/>
+            <w:highlight w:val="cyan"/>
+          </w:rPr>
+          <w:t>stop_price = round(pullback_low * 0.99, 2)</w:t>
+        </w:r>
+      </w:hyperlink>
       <w:r>
         <w:rPr>
           <w:highlight w:val="cyan"/>
@@ -962,23 +1095,7 @@
             <w:rStyle w:val="Hyperlink"/>
             <w:highlight w:val="cyan"/>
           </w:rPr>
-          <w:t xml:space="preserve">if </w:t>
-        </w:r>
-        <w:proofErr w:type="spellStart"/>
-        <w:r>
-          <w:rPr>
-            <w:rStyle w:val="Hyperlink"/>
-            <w:highlight w:val="cyan"/>
-          </w:rPr>
-          <w:t>stop_distance_pct</w:t>
-        </w:r>
-        <w:proofErr w:type="spellEnd"/>
-        <w:r>
-          <w:rPr>
-            <w:rStyle w:val="Hyperlink"/>
-            <w:highlight w:val="cyan"/>
-          </w:rPr>
-          <w:t xml:space="preserve"> &lt; 0.02: reject trade</w:t>
+          <w:t>if stop_distance_pct &lt; 0.02: reject trade</w:t>
         </w:r>
       </w:hyperlink>
       <w:r>
@@ -1001,7 +1118,6 @@
           <w:b/>
           <w:bCs/>
         </w:rPr>
-        <w:lastRenderedPageBreak/>
         <w:t>Problem:</w:t>
       </w:r>
       <w:r>
@@ -1036,15 +1152,7 @@
         </w:numPr>
       </w:pPr>
       <w:r>
-        <w:t xml:space="preserve">Removed time filter that skipped pre-market hours in </w:t>
-      </w:r>
-      <w:proofErr w:type="spellStart"/>
-      <w:r>
-        <w:t>backtest</w:t>
-      </w:r>
-      <w:proofErr w:type="spellEnd"/>
-      <w:r>
-        <w:t xml:space="preserve"> logic</w:t>
+        <w:t>Removed time filter that skipped pre-market hours in backtest logic</w:t>
       </w:r>
     </w:p>
     <w:p>
@@ -1102,26 +1210,11 @@
           <w:b/>
           <w:bCs/>
         </w:rPr>
+        <w:lastRenderedPageBreak/>
         <w:t>Problem:</w:t>
       </w:r>
       <w:r>
-        <w:t> </w:t>
-      </w:r>
-      <w:proofErr w:type="gramStart"/>
-      <w:r>
-        <w:t>Single-symbol</w:t>
-      </w:r>
-      <w:proofErr w:type="gramEnd"/>
-      <w:r>
-        <w:t xml:space="preserve"> </w:t>
-      </w:r>
-      <w:proofErr w:type="spellStart"/>
-      <w:r>
-        <w:t>backtesting</w:t>
-      </w:r>
-      <w:proofErr w:type="spellEnd"/>
-      <w:r>
-        <w:t xml:space="preserve"> required running the script multiple times to test portfolio performance across different stocks, making it tedious to analyze strategy effectiveness on diverse market conditions.</w:t>
+        <w:t> Single-symbol backtesting required running the script multiple times to test portfolio performance across different stocks, making it tedious to analyze strategy effectiveness on diverse market conditions.</w:t>
       </w:r>
     </w:p>
     <w:p>
@@ -1133,23 +1226,7 @@
         <w:t>Solution:</w:t>
       </w:r>
       <w:r>
-        <w:t xml:space="preserve"> Implemented multi-symbol </w:t>
-      </w:r>
-      <w:proofErr w:type="spellStart"/>
-      <w:r>
-        <w:t>backtesting</w:t>
-      </w:r>
-      <w:proofErr w:type="spellEnd"/>
-      <w:r>
-        <w:t xml:space="preserve"> capability allowing up to 3 symbols in a single run (e.g., "AAPL, TSLA, NVDA"). System runs independent </w:t>
-      </w:r>
-      <w:proofErr w:type="spellStart"/>
-      <w:r>
-        <w:t>backtests</w:t>
-      </w:r>
-      <w:proofErr w:type="spellEnd"/>
-      <w:r>
-        <w:t xml:space="preserve"> for each symbol with separate $500 capital, then aggregates results showing combined P&amp;L, overall win rate, profit factor, and per-symbol breakdown table. Displays all trades in unified view with symbol column for easy analysis.</w:t>
+        <w:t> Implemented multi-symbol backtesting capability allowing up to 3 symbols in a single run (e.g., "AAPL, TSLA, NVDA"). System runs independent backtests for each symbol with separate $500 capital, then aggregates results showing combined P&amp;L, overall win rate, profit factor, and per-symbol breakdown table. Displays all trades in unified view with symbol column for easy analysis.</w:t>
       </w:r>
     </w:p>
     <w:p>
@@ -1180,21 +1257,113 @@
         <w:t>Solution:</w:t>
       </w:r>
       <w:r>
-        <w:t> Enabled pre-market trading by changing IBKR data request parameter from RTH=1 (regular hours only) to RTH=0 (extended hours</w:t>
-      </w:r>
-      <w:proofErr w:type="gramStart"/>
-      <w:r>
-        <w:t>), and</w:t>
-      </w:r>
-      <w:proofErr w:type="gramEnd"/>
-      <w:r>
-        <w:t xml:space="preserve"> removed time filters </w:t>
-      </w:r>
-      <w:r>
-        <w:lastRenderedPageBreak/>
-        <w:t>blocking pre-market hours. Strategy now trades from 4:00 AM to 4:00 PM EST. Pre-market uses local VWAP, regular hours use session VWAP from 9:30 AM onwards, preventing data mixing issues between sessions.</w:t>
-      </w:r>
-    </w:p>
+        <w:t> Enabled pre-market trading by changing IBKR data request parameter from RTH=1 (regular hours only) to RTH=0 (extended hours), and removed time filters blocking pre-market hours. Strategy now trades from 4:00 AM to 4:00 PM EST. Pre-market uses local VWAP, regular hours use session VWAP from 9:30 AM onwards, preventing data mixing issues between sessions.</w:t>
+      </w:r>
+    </w:p>
+    <w:p>
+      <w:r>
+        <w:pict w14:anchorId="44956764">
+          <v:rect id="_x0000_i1037" style="width:0;height:1.5pt" o:hralign="center" o:hrstd="t" o:hrnoshade="t" o:hr="t" fillcolor="#ccc" stroked="f"/>
+        </w:pict>
+      </w:r>
+    </w:p>
+    <w:p>
+      <w:r>
+        <w:rPr>
+          <w:b/>
+          <w:bCs/>
+        </w:rPr>
+        <w:t>Problem:</w:t>
+      </w:r>
+      <w:r>
+        <w:t> </w:t>
+      </w:r>
+      <w:r>
+        <w:rPr>
+          <w:rFonts w:hint="eastAsia"/>
+        </w:rPr>
+        <w:t>Many entries at the end of day.</w:t>
+      </w:r>
+    </w:p>
+    <w:p>
+      <w:r>
+        <w:rPr>
+          <w:b/>
+          <w:bCs/>
+        </w:rPr>
+        <w:t>Solution:</w:t>
+      </w:r>
+      <w:r>
+        <w:t> </w:t>
+      </w:r>
+      <w:r>
+        <w:rPr>
+          <w:rFonts w:hint="eastAsia"/>
+        </w:rPr>
+        <w:t>When one trade closed due to END OF DAY, do not open any more trades that day.</w:t>
+      </w:r>
+    </w:p>
+    <w:p>
+      <w:r>
+        <w:pict w14:anchorId="0193C0B8">
+          <v:rect id="_x0000_i1038" style="width:0;height:1.5pt" o:hralign="center" o:hrstd="t" o:hrnoshade="t" o:hr="t" fillcolor="#ccc" stroked="f"/>
+        </w:pict>
+      </w:r>
+    </w:p>
+    <w:p>
+      <w:r>
+        <w:rPr>
+          <w:b/>
+          <w:bCs/>
+        </w:rPr>
+        <w:t>Problem:</w:t>
+      </w:r>
+      <w:r>
+        <w:t> </w:t>
+      </w:r>
+      <w:r>
+        <w:t>Not strong momentum at entry.</w:t>
+      </w:r>
+    </w:p>
+    <w:p>
+      <w:r>
+        <w:rPr>
+          <w:b/>
+          <w:bCs/>
+        </w:rPr>
+        <w:t>Solution:</w:t>
+      </w:r>
+      <w:r>
+        <w:t> </w:t>
+      </w:r>
+      <w:r>
+        <w:rPr>
+          <w:rFonts w:ascii="Segoe UI" w:eastAsia="Times New Roman" w:hAnsi="Segoe UI" w:cs="Segoe UI"/>
+          <w:color w:val="CCCCCC"/>
+          <w:kern w:val="0"/>
+          <w:sz w:val="20"/>
+          <w:szCs w:val="20"/>
+          <w14:ligatures w14:val="none"/>
+        </w:rPr>
+        <w:t xml:space="preserve"> </w:t>
+      </w:r>
+      <w:r>
+        <w:t>Average of last 2 bars</w:t>
+      </w:r>
+      <w:r>
+        <w:t xml:space="preserve"> needs to</w:t>
+      </w:r>
+      <w:r>
+        <w:t> ≥ 1.5x average of previous 10 bars</w:t>
+      </w:r>
+      <w:r>
+        <w:t>.</w:t>
+      </w:r>
+    </w:p>
+    <w:p/>
+    <w:p/>
+    <w:p/>
+    <w:p/>
     <w:p/>
     <w:sectPr>
       <w:pgSz w:w="12240" w:h="15840"/>
@@ -1209,6 +1378,123 @@
 <file path=word/numbering.xml><?xml version="1.0" encoding="utf-8"?>
 <w:numbering xmlns:wpc="http://schemas.microsoft.com/office/word/2010/wordprocessingCanvas" xmlns:cx="http://schemas.microsoft.com/office/drawing/2014/chartex" xmlns:cx1="http://schemas.microsoft.com/office/drawing/2015/9/8/chartex" xmlns:cx2="http://schemas.microsoft.com/office/drawing/2015/10/21/chartex" xmlns:cx3="http://schemas.microsoft.com/office/drawing/2016/5/9/chartex" xmlns:cx4="http://schemas.microsoft.com/office/drawing/2016/5/10/chartex" xmlns:cx5="http://schemas.microsoft.com/office/drawing/2016/5/11/chartex" xmlns:cx6="http://schemas.microsoft.com/office/drawing/2016/5/12/chartex" xmlns:cx7="http://schemas.microsoft.com/office/drawing/2016/5/13/chartex" xmlns:cx8="http://schemas.microsoft.com/office/drawing/2016/5/14/chartex" xmlns:mc="http://schemas.openxmlformats.org/markup-compatibility/2006" xmlns:aink="http://schemas.microsoft.com/office/drawing/2016/ink" xmlns:am3d="http://schemas.microsoft.com/office/drawing/2017/model3d" xmlns:o="urn:schemas-microsoft-com:office:office" xmlns:oel="http://schemas.microsoft.com/office/2019/extlst" xmlns:r="http://schemas.openxmlformats.org/officeDocument/2006/relationships" xmlns:m="http://schemas.openxmlformats.org/officeDocument/2006/math" xmlns:v="urn:schemas-microsoft-com:vml" xmlns:wp14="http://schemas.microsoft.com/office/word/2010/wordprocessingDrawing" xmlns:wp="http://schemas.openxmlformats.org/drawingml/2006/wordprocessingDrawing" xmlns:w10="urn:schemas-microsoft-com:office:word" xmlns:w="http://schemas.openxmlformats.org/wordprocessingml/2006/main" xmlns:w14="http://schemas.microsoft.com/office/word/2010/wordml" xmlns:w15="http://schemas.microsoft.com/office/word/2012/wordml" xmlns:w16cex="http://schemas.microsoft.com/office/word/2018/wordml/cex" xmlns:w16cid="http://schemas.microsoft.com/office/word/2016/wordml/cid" xmlns:w16="http://schemas.microsoft.com/office/word/2018/wordml" xmlns:w16du="http://schemas.microsoft.com/office/word/2023/wordml/word16du" xmlns:w16sdtdh="http://schemas.microsoft.com/office/word/2020/wordml/sdtdatahash" xmlns:w16sdtfl="http://schemas.microsoft.com/office/word/2024/wordml/sdtformatlock" xmlns:w16se="http://schemas.microsoft.com/office/word/2015/wordml/symex" xmlns:wpg="http://schemas.microsoft.com/office/word/2010/wordprocessingGroup" xmlns:wpi="http://schemas.microsoft.com/office/word/2010/wordprocessingInk" xmlns:wne="http://schemas.microsoft.com/office/word/2006/wordml" xmlns:wps="http://schemas.microsoft.com/office/word/2010/wordprocessingShape" mc:Ignorable="w14 w15 w16se w16cid w16 w16cex w16sdtdh w16sdtfl w16du wp14">
   <w:abstractNum w:abstractNumId="0" w15:restartNumberingAfterBreak="0">
+    <w:nsid w:val="1A403C05"/>
+    <w:multiLevelType w:val="multilevel"/>
+    <w:tmpl w:val="B39E6380"/>
+    <w:lvl w:ilvl="0">
+      <w:start w:val="1"/>
+      <w:numFmt w:val="decimal"/>
+      <w:lvlText w:val="%1."/>
+      <w:lvlJc w:val="left"/>
+      <w:pPr>
+        <w:tabs>
+          <w:tab w:val="num" w:pos="720"/>
+        </w:tabs>
+        <w:ind w:left="720" w:hanging="360"/>
+      </w:pPr>
+    </w:lvl>
+    <w:lvl w:ilvl="1">
+      <w:start w:val="1"/>
+      <w:numFmt w:val="bullet"/>
+      <w:lvlText w:val="o"/>
+      <w:lvlJc w:val="left"/>
+      <w:pPr>
+        <w:tabs>
+          <w:tab w:val="num" w:pos="1440"/>
+        </w:tabs>
+        <w:ind w:left="1440" w:hanging="360"/>
+      </w:pPr>
+      <w:rPr>
+        <w:rFonts w:ascii="Courier New" w:hAnsi="Courier New" w:hint="default"/>
+        <w:sz w:val="20"/>
+      </w:rPr>
+    </w:lvl>
+    <w:lvl w:ilvl="2" w:tentative="1">
+      <w:start w:val="1"/>
+      <w:numFmt w:val="decimal"/>
+      <w:lvlText w:val="%3."/>
+      <w:lvlJc w:val="left"/>
+      <w:pPr>
+        <w:tabs>
+          <w:tab w:val="num" w:pos="2160"/>
+        </w:tabs>
+        <w:ind w:left="2160" w:hanging="360"/>
+      </w:pPr>
+    </w:lvl>
+    <w:lvl w:ilvl="3" w:tentative="1">
+      <w:start w:val="1"/>
+      <w:numFmt w:val="decimal"/>
+      <w:lvlText w:val="%4."/>
+      <w:lvlJc w:val="left"/>
+      <w:pPr>
+        <w:tabs>
+          <w:tab w:val="num" w:pos="2880"/>
+        </w:tabs>
+        <w:ind w:left="2880" w:hanging="360"/>
+      </w:pPr>
+    </w:lvl>
+    <w:lvl w:ilvl="4" w:tentative="1">
+      <w:start w:val="1"/>
+      <w:numFmt w:val="decimal"/>
+      <w:lvlText w:val="%5."/>
+      <w:lvlJc w:val="left"/>
+      <w:pPr>
+        <w:tabs>
+          <w:tab w:val="num" w:pos="3600"/>
+        </w:tabs>
+        <w:ind w:left="3600" w:hanging="360"/>
+      </w:pPr>
+    </w:lvl>
+    <w:lvl w:ilvl="5" w:tentative="1">
+      <w:start w:val="1"/>
+      <w:numFmt w:val="decimal"/>
+      <w:lvlText w:val="%6."/>
+      <w:lvlJc w:val="left"/>
+      <w:pPr>
+        <w:tabs>
+          <w:tab w:val="num" w:pos="4320"/>
+        </w:tabs>
+        <w:ind w:left="4320" w:hanging="360"/>
+      </w:pPr>
+    </w:lvl>
+    <w:lvl w:ilvl="6" w:tentative="1">
+      <w:start w:val="1"/>
+      <w:numFmt w:val="decimal"/>
+      <w:lvlText w:val="%7."/>
+      <w:lvlJc w:val="left"/>
+      <w:pPr>
+        <w:tabs>
+          <w:tab w:val="num" w:pos="5040"/>
+        </w:tabs>
+        <w:ind w:left="5040" w:hanging="360"/>
+      </w:pPr>
+    </w:lvl>
+    <w:lvl w:ilvl="7" w:tentative="1">
+      <w:start w:val="1"/>
+      <w:numFmt w:val="decimal"/>
+      <w:lvlText w:val="%8."/>
+      <w:lvlJc w:val="left"/>
+      <w:pPr>
+        <w:tabs>
+          <w:tab w:val="num" w:pos="5760"/>
+        </w:tabs>
+        <w:ind w:left="5760" w:hanging="360"/>
+      </w:pPr>
+    </w:lvl>
+    <w:lvl w:ilvl="8" w:tentative="1">
+      <w:start w:val="1"/>
+      <w:numFmt w:val="decimal"/>
+      <w:lvlText w:val="%9."/>
+      <w:lvlJc w:val="left"/>
+      <w:pPr>
+        <w:tabs>
+          <w:tab w:val="num" w:pos="6480"/>
+        </w:tabs>
+        <w:ind w:left="6480" w:hanging="360"/>
+      </w:pPr>
+    </w:lvl>
+  </w:abstractNum>
+  <w:abstractNum w:abstractNumId="1" w15:restartNumberingAfterBreak="0">
     <w:nsid w:val="1BAB1AA4"/>
     <w:multiLevelType w:val="multilevel"/>
     <w:tmpl w:val="5CD82C60"/>
@@ -1357,7 +1643,156 @@
       </w:rPr>
     </w:lvl>
   </w:abstractNum>
-  <w:abstractNum w:abstractNumId="1" w15:restartNumberingAfterBreak="0">
+  <w:abstractNum w:abstractNumId="2" w15:restartNumberingAfterBreak="0">
+    <w:nsid w:val="225145DC"/>
+    <w:multiLevelType w:val="multilevel"/>
+    <w:tmpl w:val="9D34535A"/>
+    <w:lvl w:ilvl="0">
+      <w:start w:val="1"/>
+      <w:numFmt w:val="bullet"/>
+      <w:lvlText w:val=""/>
+      <w:lvlJc w:val="left"/>
+      <w:pPr>
+        <w:tabs>
+          <w:tab w:val="num" w:pos="720"/>
+        </w:tabs>
+        <w:ind w:left="720" w:hanging="360"/>
+      </w:pPr>
+      <w:rPr>
+        <w:rFonts w:ascii="Symbol" w:hAnsi="Symbol" w:hint="default"/>
+        <w:sz w:val="20"/>
+      </w:rPr>
+    </w:lvl>
+    <w:lvl w:ilvl="1" w:tentative="1">
+      <w:start w:val="1"/>
+      <w:numFmt w:val="bullet"/>
+      <w:lvlText w:val="o"/>
+      <w:lvlJc w:val="left"/>
+      <w:pPr>
+        <w:tabs>
+          <w:tab w:val="num" w:pos="1440"/>
+        </w:tabs>
+        <w:ind w:left="1440" w:hanging="360"/>
+      </w:pPr>
+      <w:rPr>
+        <w:rFonts w:ascii="Courier New" w:hAnsi="Courier New" w:hint="default"/>
+        <w:sz w:val="20"/>
+      </w:rPr>
+    </w:lvl>
+    <w:lvl w:ilvl="2" w:tentative="1">
+      <w:start w:val="1"/>
+      <w:numFmt w:val="bullet"/>
+      <w:lvlText w:val=""/>
+      <w:lvlJc w:val="left"/>
+      <w:pPr>
+        <w:tabs>
+          <w:tab w:val="num" w:pos="2160"/>
+        </w:tabs>
+        <w:ind w:left="2160" w:hanging="360"/>
+      </w:pPr>
+      <w:rPr>
+        <w:rFonts w:ascii="Wingdings" w:hAnsi="Wingdings" w:hint="default"/>
+        <w:sz w:val="20"/>
+      </w:rPr>
+    </w:lvl>
+    <w:lvl w:ilvl="3" w:tentative="1">
+      <w:start w:val="1"/>
+      <w:numFmt w:val="bullet"/>
+      <w:lvlText w:val=""/>
+      <w:lvlJc w:val="left"/>
+      <w:pPr>
+        <w:tabs>
+          <w:tab w:val="num" w:pos="2880"/>
+        </w:tabs>
+        <w:ind w:left="2880" w:hanging="360"/>
+      </w:pPr>
+      <w:rPr>
+        <w:rFonts w:ascii="Wingdings" w:hAnsi="Wingdings" w:hint="default"/>
+        <w:sz w:val="20"/>
+      </w:rPr>
+    </w:lvl>
+    <w:lvl w:ilvl="4" w:tentative="1">
+      <w:start w:val="1"/>
+      <w:numFmt w:val="bullet"/>
+      <w:lvlText w:val=""/>
+      <w:lvlJc w:val="left"/>
+      <w:pPr>
+        <w:tabs>
+          <w:tab w:val="num" w:pos="3600"/>
+        </w:tabs>
+        <w:ind w:left="3600" w:hanging="360"/>
+      </w:pPr>
+      <w:rPr>
+        <w:rFonts w:ascii="Wingdings" w:hAnsi="Wingdings" w:hint="default"/>
+        <w:sz w:val="20"/>
+      </w:rPr>
+    </w:lvl>
+    <w:lvl w:ilvl="5" w:tentative="1">
+      <w:start w:val="1"/>
+      <w:numFmt w:val="bullet"/>
+      <w:lvlText w:val=""/>
+      <w:lvlJc w:val="left"/>
+      <w:pPr>
+        <w:tabs>
+          <w:tab w:val="num" w:pos="4320"/>
+        </w:tabs>
+        <w:ind w:left="4320" w:hanging="360"/>
+      </w:pPr>
+      <w:rPr>
+        <w:rFonts w:ascii="Wingdings" w:hAnsi="Wingdings" w:hint="default"/>
+        <w:sz w:val="20"/>
+      </w:rPr>
+    </w:lvl>
+    <w:lvl w:ilvl="6" w:tentative="1">
+      <w:start w:val="1"/>
+      <w:numFmt w:val="bullet"/>
+      <w:lvlText w:val=""/>
+      <w:lvlJc w:val="left"/>
+      <w:pPr>
+        <w:tabs>
+          <w:tab w:val="num" w:pos="5040"/>
+        </w:tabs>
+        <w:ind w:left="5040" w:hanging="360"/>
+      </w:pPr>
+      <w:rPr>
+        <w:rFonts w:ascii="Wingdings" w:hAnsi="Wingdings" w:hint="default"/>
+        <w:sz w:val="20"/>
+      </w:rPr>
+    </w:lvl>
+    <w:lvl w:ilvl="7" w:tentative="1">
+      <w:start w:val="1"/>
+      <w:numFmt w:val="bullet"/>
+      <w:lvlText w:val=""/>
+      <w:lvlJc w:val="left"/>
+      <w:pPr>
+        <w:tabs>
+          <w:tab w:val="num" w:pos="5760"/>
+        </w:tabs>
+        <w:ind w:left="5760" w:hanging="360"/>
+      </w:pPr>
+      <w:rPr>
+        <w:rFonts w:ascii="Wingdings" w:hAnsi="Wingdings" w:hint="default"/>
+        <w:sz w:val="20"/>
+      </w:rPr>
+    </w:lvl>
+    <w:lvl w:ilvl="8" w:tentative="1">
+      <w:start w:val="1"/>
+      <w:numFmt w:val="bullet"/>
+      <w:lvlText w:val=""/>
+      <w:lvlJc w:val="left"/>
+      <w:pPr>
+        <w:tabs>
+          <w:tab w:val="num" w:pos="6480"/>
+        </w:tabs>
+        <w:ind w:left="6480" w:hanging="360"/>
+      </w:pPr>
+      <w:rPr>
+        <w:rFonts w:ascii="Wingdings" w:hAnsi="Wingdings" w:hint="default"/>
+        <w:sz w:val="20"/>
+      </w:rPr>
+    </w:lvl>
+  </w:abstractNum>
+  <w:abstractNum w:abstractNumId="3" w15:restartNumberingAfterBreak="0">
     <w:nsid w:val="2E5F3BB8"/>
     <w:multiLevelType w:val="multilevel"/>
     <w:tmpl w:val="6326145C"/>
@@ -1470,7 +1905,7 @@
       </w:pPr>
     </w:lvl>
   </w:abstractNum>
-  <w:abstractNum w:abstractNumId="2" w15:restartNumberingAfterBreak="0">
+  <w:abstractNum w:abstractNumId="4" w15:restartNumberingAfterBreak="0">
     <w:nsid w:val="38DC0372"/>
     <w:multiLevelType w:val="multilevel"/>
     <w:tmpl w:val="9AF8A710"/>
@@ -1619,7 +2054,120 @@
       </w:rPr>
     </w:lvl>
   </w:abstractNum>
-  <w:abstractNum w:abstractNumId="3" w15:restartNumberingAfterBreak="0">
+  <w:abstractNum w:abstractNumId="5" w15:restartNumberingAfterBreak="0">
+    <w:nsid w:val="48A702FD"/>
+    <w:multiLevelType w:val="hybridMultilevel"/>
+    <w:tmpl w:val="BD5AC4C8"/>
+    <w:lvl w:ilvl="0" w:tplc="04090001">
+      <w:start w:val="1"/>
+      <w:numFmt w:val="bullet"/>
+      <w:lvlText w:val=""/>
+      <w:lvlJc w:val="left"/>
+      <w:pPr>
+        <w:ind w:left="720" w:hanging="360"/>
+      </w:pPr>
+      <w:rPr>
+        <w:rFonts w:ascii="Symbol" w:hAnsi="Symbol" w:hint="default"/>
+      </w:rPr>
+    </w:lvl>
+    <w:lvl w:ilvl="1" w:tplc="04090003">
+      <w:start w:val="1"/>
+      <w:numFmt w:val="bullet"/>
+      <w:lvlText w:val="o"/>
+      <w:lvlJc w:val="left"/>
+      <w:pPr>
+        <w:ind w:left="1440" w:hanging="360"/>
+      </w:pPr>
+      <w:rPr>
+        <w:rFonts w:ascii="Courier New" w:hAnsi="Courier New" w:cs="Courier New" w:hint="default"/>
+      </w:rPr>
+    </w:lvl>
+    <w:lvl w:ilvl="2" w:tplc="04090005" w:tentative="1">
+      <w:start w:val="1"/>
+      <w:numFmt w:val="bullet"/>
+      <w:lvlText w:val=""/>
+      <w:lvlJc w:val="left"/>
+      <w:pPr>
+        <w:ind w:left="2160" w:hanging="360"/>
+      </w:pPr>
+      <w:rPr>
+        <w:rFonts w:ascii="Wingdings" w:hAnsi="Wingdings" w:hint="default"/>
+      </w:rPr>
+    </w:lvl>
+    <w:lvl w:ilvl="3" w:tplc="04090001" w:tentative="1">
+      <w:start w:val="1"/>
+      <w:numFmt w:val="bullet"/>
+      <w:lvlText w:val=""/>
+      <w:lvlJc w:val="left"/>
+      <w:pPr>
+        <w:ind w:left="2880" w:hanging="360"/>
+      </w:pPr>
+      <w:rPr>
+        <w:rFonts w:ascii="Symbol" w:hAnsi="Symbol" w:hint="default"/>
+      </w:rPr>
+    </w:lvl>
+    <w:lvl w:ilvl="4" w:tplc="04090003" w:tentative="1">
+      <w:start w:val="1"/>
+      <w:numFmt w:val="bullet"/>
+      <w:lvlText w:val="o"/>
+      <w:lvlJc w:val="left"/>
+      <w:pPr>
+        <w:ind w:left="3600" w:hanging="360"/>
+      </w:pPr>
+      <w:rPr>
+        <w:rFonts w:ascii="Courier New" w:hAnsi="Courier New" w:cs="Courier New" w:hint="default"/>
+      </w:rPr>
+    </w:lvl>
+    <w:lvl w:ilvl="5" w:tplc="04090005" w:tentative="1">
+      <w:start w:val="1"/>
+      <w:numFmt w:val="bullet"/>
+      <w:lvlText w:val=""/>
+      <w:lvlJc w:val="left"/>
+      <w:pPr>
+        <w:ind w:left="4320" w:hanging="360"/>
+      </w:pPr>
+      <w:rPr>
+        <w:rFonts w:ascii="Wingdings" w:hAnsi="Wingdings" w:hint="default"/>
+      </w:rPr>
+    </w:lvl>
+    <w:lvl w:ilvl="6" w:tplc="04090001" w:tentative="1">
+      <w:start w:val="1"/>
+      <w:numFmt w:val="bullet"/>
+      <w:lvlText w:val=""/>
+      <w:lvlJc w:val="left"/>
+      <w:pPr>
+        <w:ind w:left="5040" w:hanging="360"/>
+      </w:pPr>
+      <w:rPr>
+        <w:rFonts w:ascii="Symbol" w:hAnsi="Symbol" w:hint="default"/>
+      </w:rPr>
+    </w:lvl>
+    <w:lvl w:ilvl="7" w:tplc="04090003" w:tentative="1">
+      <w:start w:val="1"/>
+      <w:numFmt w:val="bullet"/>
+      <w:lvlText w:val="o"/>
+      <w:lvlJc w:val="left"/>
+      <w:pPr>
+        <w:ind w:left="5760" w:hanging="360"/>
+      </w:pPr>
+      <w:rPr>
+        <w:rFonts w:ascii="Courier New" w:hAnsi="Courier New" w:cs="Courier New" w:hint="default"/>
+      </w:rPr>
+    </w:lvl>
+    <w:lvl w:ilvl="8" w:tplc="04090005" w:tentative="1">
+      <w:start w:val="1"/>
+      <w:numFmt w:val="bullet"/>
+      <w:lvlText w:val=""/>
+      <w:lvlJc w:val="left"/>
+      <w:pPr>
+        <w:ind w:left="6480" w:hanging="360"/>
+      </w:pPr>
+      <w:rPr>
+        <w:rFonts w:ascii="Wingdings" w:hAnsi="Wingdings" w:hint="default"/>
+      </w:rPr>
+    </w:lvl>
+  </w:abstractNum>
+  <w:abstractNum w:abstractNumId="6" w15:restartNumberingAfterBreak="0">
     <w:nsid w:val="4A1A090B"/>
     <w:multiLevelType w:val="multilevel"/>
     <w:tmpl w:val="398866E4"/>
@@ -1768,7 +2316,156 @@
       </w:rPr>
     </w:lvl>
   </w:abstractNum>
-  <w:abstractNum w:abstractNumId="4" w15:restartNumberingAfterBreak="0">
+  <w:abstractNum w:abstractNumId="7" w15:restartNumberingAfterBreak="0">
+    <w:nsid w:val="5E012390"/>
+    <w:multiLevelType w:val="multilevel"/>
+    <w:tmpl w:val="EE026B00"/>
+    <w:lvl w:ilvl="0">
+      <w:start w:val="1"/>
+      <w:numFmt w:val="bullet"/>
+      <w:lvlText w:val=""/>
+      <w:lvlJc w:val="left"/>
+      <w:pPr>
+        <w:tabs>
+          <w:tab w:val="num" w:pos="720"/>
+        </w:tabs>
+        <w:ind w:left="720" w:hanging="360"/>
+      </w:pPr>
+      <w:rPr>
+        <w:rFonts w:ascii="Symbol" w:hAnsi="Symbol" w:hint="default"/>
+        <w:sz w:val="20"/>
+      </w:rPr>
+    </w:lvl>
+    <w:lvl w:ilvl="1" w:tentative="1">
+      <w:start w:val="1"/>
+      <w:numFmt w:val="bullet"/>
+      <w:lvlText w:val="o"/>
+      <w:lvlJc w:val="left"/>
+      <w:pPr>
+        <w:tabs>
+          <w:tab w:val="num" w:pos="1440"/>
+        </w:tabs>
+        <w:ind w:left="1440" w:hanging="360"/>
+      </w:pPr>
+      <w:rPr>
+        <w:rFonts w:ascii="Courier New" w:hAnsi="Courier New" w:hint="default"/>
+        <w:sz w:val="20"/>
+      </w:rPr>
+    </w:lvl>
+    <w:lvl w:ilvl="2" w:tentative="1">
+      <w:start w:val="1"/>
+      <w:numFmt w:val="bullet"/>
+      <w:lvlText w:val=""/>
+      <w:lvlJc w:val="left"/>
+      <w:pPr>
+        <w:tabs>
+          <w:tab w:val="num" w:pos="2160"/>
+        </w:tabs>
+        <w:ind w:left="2160" w:hanging="360"/>
+      </w:pPr>
+      <w:rPr>
+        <w:rFonts w:ascii="Wingdings" w:hAnsi="Wingdings" w:hint="default"/>
+        <w:sz w:val="20"/>
+      </w:rPr>
+    </w:lvl>
+    <w:lvl w:ilvl="3" w:tentative="1">
+      <w:start w:val="1"/>
+      <w:numFmt w:val="bullet"/>
+      <w:lvlText w:val=""/>
+      <w:lvlJc w:val="left"/>
+      <w:pPr>
+        <w:tabs>
+          <w:tab w:val="num" w:pos="2880"/>
+        </w:tabs>
+        <w:ind w:left="2880" w:hanging="360"/>
+      </w:pPr>
+      <w:rPr>
+        <w:rFonts w:ascii="Wingdings" w:hAnsi="Wingdings" w:hint="default"/>
+        <w:sz w:val="20"/>
+      </w:rPr>
+    </w:lvl>
+    <w:lvl w:ilvl="4" w:tentative="1">
+      <w:start w:val="1"/>
+      <w:numFmt w:val="bullet"/>
+      <w:lvlText w:val=""/>
+      <w:lvlJc w:val="left"/>
+      <w:pPr>
+        <w:tabs>
+          <w:tab w:val="num" w:pos="3600"/>
+        </w:tabs>
+        <w:ind w:left="3600" w:hanging="360"/>
+      </w:pPr>
+      <w:rPr>
+        <w:rFonts w:ascii="Wingdings" w:hAnsi="Wingdings" w:hint="default"/>
+        <w:sz w:val="20"/>
+      </w:rPr>
+    </w:lvl>
+    <w:lvl w:ilvl="5" w:tentative="1">
+      <w:start w:val="1"/>
+      <w:numFmt w:val="bullet"/>
+      <w:lvlText w:val=""/>
+      <w:lvlJc w:val="left"/>
+      <w:pPr>
+        <w:tabs>
+          <w:tab w:val="num" w:pos="4320"/>
+        </w:tabs>
+        <w:ind w:left="4320" w:hanging="360"/>
+      </w:pPr>
+      <w:rPr>
+        <w:rFonts w:ascii="Wingdings" w:hAnsi="Wingdings" w:hint="default"/>
+        <w:sz w:val="20"/>
+      </w:rPr>
+    </w:lvl>
+    <w:lvl w:ilvl="6" w:tentative="1">
+      <w:start w:val="1"/>
+      <w:numFmt w:val="bullet"/>
+      <w:lvlText w:val=""/>
+      <w:lvlJc w:val="left"/>
+      <w:pPr>
+        <w:tabs>
+          <w:tab w:val="num" w:pos="5040"/>
+        </w:tabs>
+        <w:ind w:left="5040" w:hanging="360"/>
+      </w:pPr>
+      <w:rPr>
+        <w:rFonts w:ascii="Wingdings" w:hAnsi="Wingdings" w:hint="default"/>
+        <w:sz w:val="20"/>
+      </w:rPr>
+    </w:lvl>
+    <w:lvl w:ilvl="7" w:tentative="1">
+      <w:start w:val="1"/>
+      <w:numFmt w:val="bullet"/>
+      <w:lvlText w:val=""/>
+      <w:lvlJc w:val="left"/>
+      <w:pPr>
+        <w:tabs>
+          <w:tab w:val="num" w:pos="5760"/>
+        </w:tabs>
+        <w:ind w:left="5760" w:hanging="360"/>
+      </w:pPr>
+      <w:rPr>
+        <w:rFonts w:ascii="Wingdings" w:hAnsi="Wingdings" w:hint="default"/>
+        <w:sz w:val="20"/>
+      </w:rPr>
+    </w:lvl>
+    <w:lvl w:ilvl="8" w:tentative="1">
+      <w:start w:val="1"/>
+      <w:numFmt w:val="bullet"/>
+      <w:lvlText w:val=""/>
+      <w:lvlJc w:val="left"/>
+      <w:pPr>
+        <w:tabs>
+          <w:tab w:val="num" w:pos="6480"/>
+        </w:tabs>
+        <w:ind w:left="6480" w:hanging="360"/>
+      </w:pPr>
+      <w:rPr>
+        <w:rFonts w:ascii="Wingdings" w:hAnsi="Wingdings" w:hint="default"/>
+        <w:sz w:val="20"/>
+      </w:rPr>
+    </w:lvl>
+  </w:abstractNum>
+  <w:abstractNum w:abstractNumId="8" w15:restartNumberingAfterBreak="0">
     <w:nsid w:val="62DD10B6"/>
     <w:multiLevelType w:val="multilevel"/>
     <w:tmpl w:val="94342700"/>
@@ -1882,19 +2579,31 @@
     </w:lvl>
   </w:abstractNum>
   <w:num w:numId="1" w16cid:durableId="1660228017">
+    <w:abstractNumId w:val="1"/>
+  </w:num>
+  <w:num w:numId="2" w16cid:durableId="1541671834">
+    <w:abstractNumId w:val="8"/>
+  </w:num>
+  <w:num w:numId="3" w16cid:durableId="1336305278">
+    <w:abstractNumId w:val="6"/>
+  </w:num>
+  <w:num w:numId="4" w16cid:durableId="1363821296">
+    <w:abstractNumId w:val="4"/>
+  </w:num>
+  <w:num w:numId="5" w16cid:durableId="882518827">
+    <w:abstractNumId w:val="3"/>
+  </w:num>
+  <w:num w:numId="6" w16cid:durableId="453402774">
+    <w:abstractNumId w:val="7"/>
+  </w:num>
+  <w:num w:numId="7" w16cid:durableId="1612010959">
     <w:abstractNumId w:val="0"/>
   </w:num>
-  <w:num w:numId="2" w16cid:durableId="1541671834">
-    <w:abstractNumId w:val="4"/>
+  <w:num w:numId="8" w16cid:durableId="729427495">
+    <w:abstractNumId w:val="5"/>
   </w:num>
-  <w:num w:numId="3" w16cid:durableId="1336305278">
-    <w:abstractNumId w:val="3"/>
-  </w:num>
-  <w:num w:numId="4" w16cid:durableId="1363821296">
+  <w:num w:numId="9" w16cid:durableId="436103939">
     <w:abstractNumId w:val="2"/>
-  </w:num>
-  <w:num w:numId="5" w16cid:durableId="882518827">
-    <w:abstractNumId w:val="1"/>
   </w:num>
 </w:numbering>
 </file>
@@ -2502,7 +3211,6 @@
   <w:style w:type="character" w:default="1" w:styleId="DefaultParagraphFont">
     <w:name w:val="Default Paragraph Font"/>
     <w:uiPriority w:val="1"/>
-    <w:semiHidden/>
     <w:unhideWhenUsed/>
   </w:style>
   <w:style w:type="table" w:default="1" w:styleId="TableNormal">

</xml_diff>